<commit_message>
Eliminación de algunos archivos.
Sé eliminaron algunos archivos porque no funcionaban los archivos que contienen código en el momento de abrirlos en QT. Sólo quedó el archivo de la documentación de word.
</commit_message>
<xml_diff>
--- a/Proceso de análisis y documentación.docx
+++ b/Proceso de análisis y documentación.docx
@@ -1,6 +1,6 @@
 
 <file path=word/document.xml><?xml version="1.0" encoding="utf-8"?>
-<w:document xmlns:wpc="http://schemas.microsoft.com/office/word/2010/wordprocessingCanvas" xmlns:cx="http://schemas.microsoft.com/office/drawing/2014/chartex" xmlns:cx1="http://schemas.microsoft.com/office/drawing/2015/9/8/chartex" xmlns:cx2="http://schemas.microsoft.com/office/drawing/2015/10/21/chartex" xmlns:cx3="http://schemas.microsoft.com/office/drawing/2016/5/9/chartex" xmlns:cx4="http://schemas.microsoft.com/office/drawing/2016/5/10/chartex" xmlns:cx5="http://schemas.microsoft.com/office/drawing/2016/5/11/chartex" xmlns:cx6="http://schemas.microsoft.com/office/drawing/2016/5/12/chartex" xmlns:cx7="http://schemas.microsoft.com/office/drawing/2016/5/13/chartex" xmlns:cx8="http://schemas.microsoft.com/office/drawing/2016/5/14/chartex" xmlns:mc="http://schemas.openxmlformats.org/markup-compatibility/2006" xmlns:aink="http://schemas.microsoft.com/office/drawing/2016/ink" xmlns:am3d="http://schemas.microsoft.com/office/drawing/2017/model3d" xmlns:o="urn:schemas-microsoft-com:office:office" xmlns:oel="http://schemas.microsoft.com/office/2019/extlst" xmlns:r="http://schemas.openxmlformats.org/officeDocument/2006/relationships" xmlns:m="http://schemas.openxmlformats.org/officeDocument/2006/math" xmlns:v="urn:schemas-microsoft-com:vml" xmlns:wp14="http://schemas.microsoft.com/office/word/2010/wordprocessingDrawing" xmlns:wp="http://schemas.openxmlformats.org/drawingml/2006/wordprocessingDrawing" xmlns:w10="urn:schemas-microsoft-com:office:word" xmlns:w="http://schemas.openxmlformats.org/wordprocessingml/2006/main" xmlns:w14="http://schemas.microsoft.com/office/word/2010/wordml" xmlns:w15="http://schemas.microsoft.com/office/word/2012/wordml" xmlns:w16cex="http://schemas.microsoft.com/office/word/2018/wordml/cex" xmlns:w16cid="http://schemas.microsoft.com/office/word/2016/wordml/cid" xmlns:w16="http://schemas.microsoft.com/office/word/2018/wordml" xmlns:w16du="http://schemas.microsoft.com/office/word/2023/wordml/word16du" xmlns:w16sdtdh="http://schemas.microsoft.com/office/word/2020/wordml/sdtdatahash" xmlns:w16se="http://schemas.microsoft.com/office/word/2015/wordml/symex" xmlns:wpg="http://schemas.microsoft.com/office/word/2010/wordprocessingGroup" xmlns:wpi="http://schemas.microsoft.com/office/word/2010/wordprocessingInk" xmlns:wne="http://schemas.microsoft.com/office/word/2006/wordml" xmlns:wps="http://schemas.microsoft.com/office/word/2010/wordprocessingShape" mc:Ignorable="w14 w15 w16se w16cid w16 w16cex w16sdtdh w16du wp14">
+<w:document xmlns:wpc="http://schemas.microsoft.com/office/word/2010/wordprocessingCanvas" xmlns:cx="http://schemas.microsoft.com/office/drawing/2014/chartex" xmlns:cx1="http://schemas.microsoft.com/office/drawing/2015/9/8/chartex" xmlns:cx2="http://schemas.microsoft.com/office/drawing/2015/10/21/chartex" xmlns:cx3="http://schemas.microsoft.com/office/drawing/2016/5/9/chartex" xmlns:cx4="http://schemas.microsoft.com/office/drawing/2016/5/10/chartex" xmlns:cx5="http://schemas.microsoft.com/office/drawing/2016/5/11/chartex" xmlns:cx6="http://schemas.microsoft.com/office/drawing/2016/5/12/chartex" xmlns:cx7="http://schemas.microsoft.com/office/drawing/2016/5/13/chartex" xmlns:cx8="http://schemas.microsoft.com/office/drawing/2016/5/14/chartex" xmlns:mc="http://schemas.openxmlformats.org/markup-compatibility/2006" xmlns:aink="http://schemas.microsoft.com/office/drawing/2016/ink" xmlns:am3d="http://schemas.microsoft.com/office/drawing/2017/model3d" xmlns:o="urn:schemas-microsoft-com:office:office" xmlns:oel="http://schemas.microsoft.com/office/2019/extlst" xmlns:r="http://schemas.openxmlformats.org/officeDocument/2006/relationships" xmlns:m="http://schemas.openxmlformats.org/officeDocument/2006/math" xmlns:v="urn:schemas-microsoft-com:vml" xmlns:wp14="http://schemas.microsoft.com/office/word/2010/wordprocessingDrawing" xmlns:wp="http://schemas.openxmlformats.org/drawingml/2006/wordprocessingDrawing" xmlns:w10="urn:schemas-microsoft-com:office:word" xmlns:w="http://schemas.openxmlformats.org/wordprocessingml/2006/main" xmlns:w14="http://schemas.microsoft.com/office/word/2010/wordml" xmlns:w15="http://schemas.microsoft.com/office/word/2012/wordml" xmlns:w16cex="http://schemas.microsoft.com/office/word/2018/wordml/cex" xmlns:w16cid="http://schemas.microsoft.com/office/word/2016/wordml/cid" xmlns:w16="http://schemas.microsoft.com/office/word/2018/wordml" xmlns:w16sdtdh="http://schemas.microsoft.com/office/word/2020/wordml/sdtdatahash" xmlns:w16se="http://schemas.microsoft.com/office/word/2015/wordml/symex" xmlns:wpg="http://schemas.microsoft.com/office/word/2010/wordprocessingGroup" xmlns:wpi="http://schemas.microsoft.com/office/word/2010/wordprocessingInk" xmlns:wne="http://schemas.microsoft.com/office/word/2006/wordml" xmlns:wps="http://schemas.microsoft.com/office/word/2010/wordprocessingShape" mc:Ignorable="w14 w15 w16se w16cid w16 w16cex w16sdtdh wp14">
   <w:body>
     <w:p>
       <w:pPr>
@@ -535,7 +535,7 @@
               </wp:anchor>
             </w:drawing>
           </mc:Choice>
-          <mc:Fallback>
+          <mc:Fallback xmlns:w16du="http://schemas.microsoft.com/office/word/2023/wordml/word16du">
             <w:pict>
               <v:line w14:anchorId="7BADE3B5" id="Conector recto 10" o:spid="_x0000_s1026" style="position:absolute;z-index:251666432;visibility:visible;mso-wrap-style:square;mso-wrap-distance-left:9pt;mso-wrap-distance-top:0;mso-wrap-distance-right:9pt;mso-wrap-distance-bottom:0;mso-position-horizontal:absolute;mso-position-horizontal-relative:text;mso-position-vertical:absolute;mso-position-vertical-relative:text" from="325.2pt,25.2pt" to="358.5pt,25.2pt" o:gfxdata="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" strokecolor="black [3213]" strokeweight="1.5pt">
                 <v:stroke joinstyle="miter"/>
@@ -607,7 +607,7 @@
               </wp:anchor>
             </w:drawing>
           </mc:Choice>
-          <mc:Fallback>
+          <mc:Fallback xmlns:w16du="http://schemas.microsoft.com/office/word/2023/wordml/word16du">
             <w:pict>
               <v:line w14:anchorId="0127215C" id="Conector recto 9" o:spid="_x0000_s1026" style="position:absolute;flip:x y;z-index:251665408;visibility:visible;mso-wrap-style:square;mso-wrap-distance-left:9pt;mso-wrap-distance-top:0;mso-wrap-distance-right:9pt;mso-wrap-distance-bottom:0;mso-position-horizontal:absolute;mso-position-horizontal-relative:text;mso-position-vertical:absolute;mso-position-vertical-relative:text" from="324.5pt,25.2pt" to="325.9pt,115.55pt" o:gfxdata="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" strokecolor="black [3213]" strokeweight="1.5pt">
                 <v:stroke joinstyle="miter"/>
@@ -689,7 +689,7 @@
               </wp:anchor>
             </w:drawing>
           </mc:Choice>
-          <mc:Fallback>
+          <mc:Fallback xmlns:w16du="http://schemas.microsoft.com/office/word/2023/wordml/word16du">
             <w:pict>
               <v:line w14:anchorId="23D9B3A2" id="Conector recto 6" o:spid="_x0000_s1026" style="position:absolute;z-index:251662336;visibility:visible;mso-wrap-style:square;mso-wrap-distance-left:9pt;mso-wrap-distance-top:0;mso-wrap-distance-right:9pt;mso-wrap-distance-bottom:0;mso-position-horizontal:absolute;mso-position-horizontal-relative:text;mso-position-vertical:absolute;mso-position-vertical-relative:text" from="139.75pt,6.9pt" to="139.75pt,77.55pt" o:gfxdata="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" strokecolor="black [3213]" strokeweight="1.5pt">
                 <v:stroke joinstyle="miter"/>
@@ -761,7 +761,7 @@
               </wp:anchor>
             </w:drawing>
           </mc:Choice>
-          <mc:Fallback>
+          <mc:Fallback xmlns:w16du="http://schemas.microsoft.com/office/word/2023/wordml/word16du">
             <w:pict>
               <v:line w14:anchorId="34DC4888" id="Conector recto 5" o:spid="_x0000_s1026" style="position:absolute;z-index:251661312;visibility:visible;mso-wrap-style:square;mso-wrap-distance-left:9pt;mso-wrap-distance-top:0;mso-wrap-distance-right:9pt;mso-wrap-distance-bottom:0;mso-position-horizontal:absolute;mso-position-horizontal-relative:text;mso-position-vertical:absolute;mso-position-vertical-relative:text" from="92.25pt,7.6pt" to="139.8pt,7.6pt" o:gfxdata="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" strokecolor="black [3213]" strokeweight="1.5pt">
                 <v:stroke joinstyle="miter"/>
@@ -891,7 +891,6 @@
                       <wps:txbx>
                         <w:txbxContent>
                           <w:p>
-                            <w:proofErr w:type="spellStart"/>
                             <w:r>
                               <w:rPr>
                                 <w:rFonts w:ascii="Arial" w:hAnsi="Arial" w:cs="Arial"/>
@@ -905,7 +904,6 @@
                             <w:r>
                               <w:t>b</w:t>
                             </w:r>
-                            <w:proofErr w:type="spellEnd"/>
                           </w:p>
                         </w:txbxContent>
                       </wps:txbx>
@@ -933,7 +931,6 @@
                 <v:textbox>
                   <w:txbxContent>
                     <w:p>
-                      <w:proofErr w:type="spellStart"/>
                       <w:r>
                         <w:rPr>
                           <w:rFonts w:ascii="Arial" w:hAnsi="Arial" w:cs="Arial"/>
@@ -947,7 +944,6 @@
                       <w:r>
                         <w:t>b</w:t>
                       </w:r>
-                      <w:proofErr w:type="spellEnd"/>
                     </w:p>
                   </w:txbxContent>
                 </v:textbox>
@@ -1144,7 +1140,7 @@
               </wp:anchor>
             </w:drawing>
           </mc:Choice>
-          <mc:Fallback>
+          <mc:Fallback xmlns:w16du="http://schemas.microsoft.com/office/word/2023/wordml/word16du">
             <w:pict>
               <v:line w14:anchorId="0394D904" id="Conector recto 7" o:spid="_x0000_s1026" style="position:absolute;z-index:251663360;visibility:visible;mso-wrap-style:square;mso-width-percent:0;mso-height-percent:0;mso-wrap-distance-left:9pt;mso-wrap-distance-top:0;mso-wrap-distance-right:9pt;mso-wrap-distance-bottom:0;mso-position-horizontal:absolute;mso-position-horizontal-relative:text;mso-position-vertical:absolute;mso-position-vertical-relative:text;mso-width-percent:0;mso-height-percent:0;mso-width-relative:margin;mso-height-relative:margin" from="140.45pt,22.65pt" to="184.6pt,22.65pt" o:gfxdata="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" strokecolor="black [3213]" strokeweight="1.5pt">
                 <v:stroke joinstyle="miter"/>
@@ -1232,7 +1228,7 @@
               </wp:anchor>
             </w:drawing>
           </mc:Choice>
-          <mc:Fallback>
+          <mc:Fallback xmlns:w16du="http://schemas.microsoft.com/office/word/2023/wordml/word16du">
             <w:pict>
               <v:line w14:anchorId="2B5B84D7" id="Conector recto 8" o:spid="_x0000_s1026" style="position:absolute;z-index:251664384;visibility:visible;mso-wrap-style:square;mso-width-percent:0;mso-height-percent:0;mso-wrap-distance-left:9pt;mso-wrap-distance-top:0;mso-wrap-distance-right:9pt;mso-wrap-distance-bottom:0;mso-position-horizontal:absolute;mso-position-horizontal-relative:text;mso-position-vertical:absolute;mso-position-vertical-relative:text;mso-width-percent:0;mso-height-percent:0;mso-width-relative:margin;mso-height-relative:margin" from="289.9pt,4.35pt" to="324.55pt,4.35pt" o:gfxdata="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" strokecolor="black [3213]" strokeweight="1.5pt">
                 <v:stroke joinstyle="miter"/>
@@ -1430,12 +1426,14 @@
         <w:pStyle w:val="NormalWeb"/>
         <w:jc w:val="center"/>
         <w:rPr>
-          <w:b/>
-          <w:bCs/>
-        </w:rPr>
-      </w:pPr>
-      <w:r>
-        <w:rPr>
+          <w:rFonts w:ascii="Arial" w:hAnsi="Arial" w:cs="Arial"/>
+          <w:b/>
+          <w:bCs/>
+        </w:rPr>
+      </w:pPr>
+      <w:r>
+        <w:rPr>
+          <w:rFonts w:ascii="Arial" w:hAnsi="Arial" w:cs="Arial"/>
           <w:b/>
           <w:bCs/>
         </w:rPr>
@@ -1444,6 +1442,7 @@
       </w:r>
       <w:r>
         <w:rPr>
+          <w:rFonts w:ascii="Arial" w:hAnsi="Arial" w:cs="Arial"/>
           <w:b/>
           <w:bCs/>
         </w:rPr>
@@ -1451,6 +1450,7 @@
       </w:r>
       <w:r>
         <w:rPr>
+          <w:rFonts w:ascii="Arial" w:hAnsi="Arial" w:cs="Arial"/>
           <w:b/>
           <w:bCs/>
         </w:rPr>
@@ -1460,9 +1460,13 @@
     <w:p>
       <w:pPr>
         <w:pStyle w:val="NormalWeb"/>
-      </w:pPr>
-      <w:r>
-        <w:rPr>
+        <w:rPr>
+          <w:rFonts w:ascii="Arial" w:hAnsi="Arial" w:cs="Arial"/>
+        </w:rPr>
+      </w:pPr>
+      <w:r>
+        <w:rPr>
+          <w:rFonts w:ascii="Arial" w:hAnsi="Arial" w:cs="Arial"/>
           <w:b/>
           <w:bCs/>
           <w:color w:val="FF0000"/>
@@ -1470,34 +1474,24 @@
         <w:t xml:space="preserve">Clase “RED METRO”: </w:t>
       </w:r>
       <w:r>
-        <w:t xml:space="preserve">Hemos decidido crear una clase llamada “red metro” con el fin de que esta contenga un </w:t>
-      </w:r>
-      <w:r>
-        <w:t>conjunto de atributos y métodos que describ</w:t>
-      </w:r>
-      <w:r>
-        <w:t>a</w:t>
-      </w:r>
-      <w:r>
-        <w:t>n cómo se verá y se comportará un objeto de es</w:t>
-      </w:r>
-      <w:r>
-        <w:t>t</w:t>
-      </w:r>
-      <w:r>
-        <w:t>e tipo.</w:t>
-      </w:r>
-    </w:p>
-    <w:p>
-      <w:pPr>
-        <w:pStyle w:val="NormalWeb"/>
-        <w:rPr>
-          <w:b/>
-          <w:bCs/>
-        </w:rPr>
-      </w:pPr>
-      <w:r>
-        <w:rPr>
+        <w:rPr>
+          <w:rFonts w:ascii="Arial" w:hAnsi="Arial" w:cs="Arial"/>
+        </w:rPr>
+        <w:t>Hemos decidido crear una clase llamada “red metro” con el fin de que esta contenga un conjunto de atributos y métodos que describan cómo se verá y se comportará un objeto de este tipo.</w:t>
+      </w:r>
+    </w:p>
+    <w:p>
+      <w:pPr>
+        <w:pStyle w:val="NormalWeb"/>
+        <w:rPr>
+          <w:rFonts w:ascii="Arial" w:hAnsi="Arial" w:cs="Arial"/>
+          <w:b/>
+          <w:bCs/>
+        </w:rPr>
+      </w:pPr>
+      <w:r>
+        <w:rPr>
+          <w:rFonts w:ascii="Arial" w:hAnsi="Arial" w:cs="Arial"/>
           <w:b/>
           <w:bCs/>
         </w:rPr>
@@ -1505,6 +1499,7 @@
       </w:r>
       <w:r>
         <w:rPr>
+          <w:rFonts w:ascii="Arial" w:hAnsi="Arial" w:cs="Arial"/>
           <w:b/>
           <w:bCs/>
           <w:color w:val="FF0000"/>
@@ -1513,6 +1508,7 @@
       </w:r>
       <w:r>
         <w:rPr>
+          <w:rFonts w:ascii="Arial" w:hAnsi="Arial" w:cs="Arial"/>
           <w:b/>
           <w:bCs/>
           <w:color w:val="000000" w:themeColor="text1"/>
@@ -1522,6 +1518,7 @@
       </w:r>
       <w:r>
         <w:rPr>
+          <w:rFonts w:ascii="Arial" w:hAnsi="Arial" w:cs="Arial"/>
           <w:b/>
           <w:bCs/>
         </w:rPr>
@@ -1535,44 +1532,46 @@
           <w:ilvl w:val="0"/>
           <w:numId w:val="9"/>
         </w:numPr>
-      </w:pPr>
-      <w:proofErr w:type="spellStart"/>
-      <w:r>
-        <w:rPr>
-          <w:b/>
-          <w:bCs/>
-        </w:rPr>
-        <w:t>String</w:t>
-      </w:r>
-      <w:proofErr w:type="spellEnd"/>
-      <w:r>
-        <w:rPr>
-          <w:b/>
-          <w:bCs/>
-        </w:rPr>
-        <w:t xml:space="preserve"> nombre:</w:t>
-      </w:r>
-      <w:r>
-        <w:t xml:space="preserve"> Este atributo es de tipo </w:t>
-      </w:r>
-      <w:proofErr w:type="spellStart"/>
-      <w:r>
-        <w:t>string</w:t>
-      </w:r>
-      <w:proofErr w:type="spellEnd"/>
-      <w:r>
-        <w:t xml:space="preserve"> porque almacenará un nombre; es decir, un conjunto de caracteres</w:t>
-      </w:r>
-      <w:r>
+        <w:rPr>
+          <w:rFonts w:ascii="Arial" w:hAnsi="Arial" w:cs="Arial"/>
+        </w:rPr>
+      </w:pPr>
+      <w:r>
+        <w:rPr>
+          <w:rFonts w:ascii="Arial" w:hAnsi="Arial" w:cs="Arial"/>
+          <w:b/>
+          <w:bCs/>
+        </w:rPr>
+        <w:t>String nombre:</w:t>
+      </w:r>
+      <w:r>
+        <w:rPr>
+          <w:rFonts w:ascii="Arial" w:hAnsi="Arial" w:cs="Arial"/>
+        </w:rPr>
+        <w:t xml:space="preserve"> Este atributo es de tipo string porque almacenará un nombre; es decir, un conjunto de caracteres</w:t>
+      </w:r>
+      <w:r>
+        <w:rPr>
+          <w:rFonts w:ascii="Arial" w:hAnsi="Arial" w:cs="Arial"/>
+        </w:rPr>
         <w:t xml:space="preserve">; </w:t>
       </w:r>
       <w:r>
+        <w:rPr>
+          <w:rFonts w:ascii="Arial" w:hAnsi="Arial" w:cs="Arial"/>
+        </w:rPr>
         <w:t xml:space="preserve">en este caso </w:t>
       </w:r>
       <w:r>
+        <w:rPr>
+          <w:rFonts w:ascii="Arial" w:hAnsi="Arial" w:cs="Arial"/>
+        </w:rPr>
         <w:t xml:space="preserve">particular, </w:t>
       </w:r>
       <w:r>
+        <w:rPr>
+          <w:rFonts w:ascii="Arial" w:hAnsi="Arial" w:cs="Arial"/>
+        </w:rPr>
         <w:t xml:space="preserve">el nombre que el usuario le pondrá a la “red metro”. </w:t>
       </w:r>
     </w:p>
@@ -1583,48 +1582,42 @@
           <w:ilvl w:val="0"/>
           <w:numId w:val="9"/>
         </w:numPr>
-      </w:pPr>
-      <w:proofErr w:type="spellStart"/>
-      <w:r>
-        <w:rPr>
-          <w:b/>
-          <w:bCs/>
-        </w:rPr>
-        <w:t>Int</w:t>
-      </w:r>
-      <w:proofErr w:type="spellEnd"/>
-      <w:r>
-        <w:rPr>
-          <w:b/>
-          <w:bCs/>
-        </w:rPr>
-        <w:t xml:space="preserve"> </w:t>
-      </w:r>
-      <w:proofErr w:type="spellStart"/>
-      <w:r>
-        <w:rPr>
-          <w:b/>
-          <w:bCs/>
-        </w:rPr>
-        <w:t>numlineas</w:t>
-      </w:r>
-      <w:proofErr w:type="spellEnd"/>
-      <w:r>
+        <w:rPr>
+          <w:rFonts w:ascii="Arial" w:hAnsi="Arial" w:cs="Arial"/>
+        </w:rPr>
+      </w:pPr>
+      <w:r>
+        <w:rPr>
+          <w:rFonts w:ascii="Arial" w:hAnsi="Arial" w:cs="Arial"/>
+          <w:b/>
+          <w:bCs/>
+        </w:rPr>
+        <w:t>Int numlineas</w:t>
+      </w:r>
+      <w:r>
+        <w:rPr>
+          <w:rFonts w:ascii="Arial" w:hAnsi="Arial" w:cs="Arial"/>
+        </w:rPr>
         <w:t xml:space="preserve">: Este atributo almacenará un </w:t>
       </w:r>
       <w:r>
         <w:rPr>
+          <w:rFonts w:ascii="Arial" w:hAnsi="Arial" w:cs="Arial"/>
           <w:color w:val="4472C4" w:themeColor="accent1"/>
         </w:rPr>
         <w:t>número entero positivo</w:t>
       </w:r>
       <w:r>
         <w:rPr>
+          <w:rFonts w:ascii="Arial" w:hAnsi="Arial" w:cs="Arial"/>
           <w:color w:val="4472C4" w:themeColor="accent1"/>
         </w:rPr>
         <w:t xml:space="preserve"> y diferente de cero</w:t>
       </w:r>
       <w:r>
+        <w:rPr>
+          <w:rFonts w:ascii="Arial" w:hAnsi="Arial" w:cs="Arial"/>
+        </w:rPr>
         <w:t>; el cuál, representará la cantidad de líneas que compondrán la “red metro”.</w:t>
       </w:r>
     </w:p>
@@ -1636,13 +1629,14 @@
           <w:numId w:val="9"/>
         </w:numPr>
         <w:rPr>
-          <w:b/>
-          <w:bCs/>
-        </w:rPr>
-      </w:pPr>
-      <w:proofErr w:type="spellStart"/>
-      <w:r>
-        <w:rPr>
+          <w:rFonts w:ascii="Arial" w:hAnsi="Arial" w:cs="Arial"/>
+          <w:b/>
+          <w:bCs/>
+        </w:rPr>
+      </w:pPr>
+      <w:r>
+        <w:rPr>
+          <w:rFonts w:ascii="Arial" w:hAnsi="Arial" w:cs="Arial"/>
           <w:b/>
           <w:bCs/>
         </w:rPr>
@@ -1650,6 +1644,7 @@
       </w:r>
       <w:r>
         <w:rPr>
+          <w:rFonts w:ascii="Arial" w:hAnsi="Arial" w:cs="Arial"/>
           <w:b/>
           <w:bCs/>
         </w:rPr>
@@ -1657,45 +1652,39 @@
       </w:r>
       <w:r>
         <w:rPr>
-          <w:b/>
-          <w:bCs/>
-        </w:rPr>
-        <w:t>nea</w:t>
-      </w:r>
-      <w:proofErr w:type="spellEnd"/>
-      <w:r>
-        <w:rPr>
-          <w:b/>
-          <w:bCs/>
-        </w:rPr>
-        <w:t>* líneas:</w:t>
-      </w:r>
-      <w:r>
-        <w:rPr>
+          <w:rFonts w:ascii="Arial" w:hAnsi="Arial" w:cs="Arial"/>
+          <w:b/>
+          <w:bCs/>
+        </w:rPr>
+        <w:t>nea* líneas:</w:t>
+      </w:r>
+      <w:r>
+        <w:rPr>
+          <w:rFonts w:ascii="Arial" w:hAnsi="Arial" w:cs="Arial"/>
           <w:b/>
           <w:bCs/>
         </w:rPr>
         <w:t xml:space="preserve"> </w:t>
       </w:r>
       <w:r>
-        <w:t xml:space="preserve">Almacenara las líneas que contiene la red, siendo un arreglo dinámico de objetos tipo </w:t>
-      </w:r>
-      <w:proofErr w:type="spellStart"/>
-      <w:r>
-        <w:t>Linea</w:t>
-      </w:r>
-      <w:proofErr w:type="spellEnd"/>
-    </w:p>
-    <w:p>
-      <w:pPr>
-        <w:pStyle w:val="NormalWeb"/>
-        <w:rPr>
-          <w:b/>
-          <w:bCs/>
-        </w:rPr>
-      </w:pPr>
-      <w:r>
-        <w:rPr>
+        <w:rPr>
+          <w:rFonts w:ascii="Arial" w:hAnsi="Arial" w:cs="Arial"/>
+        </w:rPr>
+        <w:t>Almacenara las líneas que contiene la red, siendo un arreglo dinámico de objetos tipo Linea</w:t>
+      </w:r>
+    </w:p>
+    <w:p>
+      <w:pPr>
+        <w:pStyle w:val="NormalWeb"/>
+        <w:rPr>
+          <w:rFonts w:ascii="Arial" w:hAnsi="Arial" w:cs="Arial"/>
+          <w:b/>
+          <w:bCs/>
+        </w:rPr>
+      </w:pPr>
+      <w:r>
+        <w:rPr>
+          <w:rFonts w:ascii="Arial" w:hAnsi="Arial" w:cs="Arial"/>
           <w:b/>
           <w:bCs/>
         </w:rPr>
@@ -1703,6 +1692,7 @@
       </w:r>
       <w:r>
         <w:rPr>
+          <w:rFonts w:ascii="Arial" w:hAnsi="Arial" w:cs="Arial"/>
           <w:b/>
           <w:bCs/>
           <w:color w:val="FF0000"/>
@@ -1711,6 +1701,7 @@
       </w:r>
       <w:r>
         <w:rPr>
+          <w:rFonts w:ascii="Arial" w:hAnsi="Arial" w:cs="Arial"/>
           <w:b/>
           <w:bCs/>
           <w:color w:val="000000" w:themeColor="text1"/>
@@ -1720,6 +1711,7 @@
       </w:r>
       <w:r>
         <w:rPr>
+          <w:rFonts w:ascii="Arial" w:hAnsi="Arial" w:cs="Arial"/>
           <w:b/>
           <w:bCs/>
         </w:rPr>
@@ -1734,55 +1726,35 @@
           <w:numId w:val="9"/>
         </w:numPr>
         <w:rPr>
+          <w:rFonts w:ascii="Arial" w:hAnsi="Arial" w:cs="Arial"/>
           <w:b/>
           <w:bCs/>
           <w:lang w:val="en-US"/>
         </w:rPr>
       </w:pPr>
-      <w:proofErr w:type="spellStart"/>
-      <w:r>
-        <w:rPr>
+      <w:r>
+        <w:rPr>
+          <w:rFonts w:ascii="Arial" w:hAnsi="Arial" w:cs="Arial"/>
           <w:b/>
           <w:bCs/>
           <w:lang w:val="en-US"/>
         </w:rPr>
-        <w:t>Encapsulamiento</w:t>
-      </w:r>
-      <w:proofErr w:type="spellEnd"/>
-      <w:r>
-        <w:rPr>
-          <w:b/>
-          <w:bCs/>
+        <w:t xml:space="preserve">Encapsulamiento: </w:t>
+      </w:r>
+      <w:r>
+        <w:rPr>
+          <w:rFonts w:ascii="Arial" w:hAnsi="Arial" w:cs="Arial"/>
           <w:lang w:val="en-US"/>
         </w:rPr>
-        <w:t xml:space="preserve">: </w:t>
-      </w:r>
-      <w:r>
-        <w:rPr>
-          <w:b/>
-          <w:bCs/>
+        <w:t>Setters, getters y constructores</w:t>
+      </w:r>
+      <w:r>
+        <w:rPr>
+          <w:rFonts w:ascii="Arial" w:hAnsi="Arial" w:cs="Arial"/>
           <w:lang w:val="en-US"/>
         </w:rPr>
-        <w:t xml:space="preserve">Setters, getters y </w:t>
-      </w:r>
-      <w:proofErr w:type="spellStart"/>
-      <w:r>
-        <w:rPr>
-          <w:b/>
-          <w:bCs/>
-          <w:lang w:val="en-US"/>
-        </w:rPr>
-        <w:t>c</w:t>
-      </w:r>
-      <w:r>
-        <w:rPr>
-          <w:b/>
-          <w:bCs/>
-          <w:lang w:val="en-US"/>
-        </w:rPr>
-        <w:t>onstructores</w:t>
-      </w:r>
-      <w:proofErr w:type="spellEnd"/>
+        <w:t>.</w:t>
+      </w:r>
     </w:p>
     <w:p>
       <w:pPr>
@@ -1792,13 +1764,14 @@
           <w:numId w:val="9"/>
         </w:numPr>
         <w:rPr>
-          <w:b/>
-          <w:bCs/>
-        </w:rPr>
-      </w:pPr>
-      <w:proofErr w:type="spellStart"/>
-      <w:r>
-        <w:rPr>
+          <w:rFonts w:ascii="Arial" w:hAnsi="Arial" w:cs="Arial"/>
+          <w:b/>
+          <w:bCs/>
+        </w:rPr>
+      </w:pPr>
+      <w:r>
+        <w:rPr>
+          <w:rFonts w:ascii="Arial" w:hAnsi="Arial" w:cs="Arial"/>
           <w:b/>
           <w:bCs/>
         </w:rPr>
@@ -1806,18 +1779,23 @@
       </w:r>
       <w:r>
         <w:rPr>
-          <w:b/>
-          <w:bCs/>
-        </w:rPr>
-        <w:t>a</w:t>
-      </w:r>
-      <w:proofErr w:type="spellEnd"/>
-      <w:r>
-        <w:rPr>
-          <w:b/>
-          <w:bCs/>
-        </w:rPr>
-        <w:t>: Con este método vamos a poder agregar una línea a la red, agregándola al arreglo mencionado anteriormente</w:t>
+          <w:rFonts w:ascii="Arial" w:hAnsi="Arial" w:cs="Arial"/>
+          <w:b/>
+          <w:bCs/>
+        </w:rPr>
+        <w:t xml:space="preserve">a: </w:t>
+      </w:r>
+      <w:r>
+        <w:rPr>
+          <w:rFonts w:ascii="Arial" w:hAnsi="Arial" w:cs="Arial"/>
+        </w:rPr>
+        <w:t>Con este método vamos a poder agregar una línea a la red, agregándola al arreglo mencionado anteriormente</w:t>
+      </w:r>
+      <w:r>
+        <w:rPr>
+          <w:rFonts w:ascii="Arial" w:hAnsi="Arial" w:cs="Arial"/>
+        </w:rPr>
+        <w:t>.</w:t>
       </w:r>
     </w:p>
     <w:p>
@@ -1827,45 +1805,41 @@
           <w:ilvl w:val="0"/>
           <w:numId w:val="9"/>
         </w:numPr>
-      </w:pPr>
-      <w:proofErr w:type="spellStart"/>
-      <w:r>
-        <w:rPr>
+        <w:rPr>
+          <w:rFonts w:ascii="Arial" w:hAnsi="Arial" w:cs="Arial"/>
+        </w:rPr>
+      </w:pPr>
+      <w:r>
+        <w:rPr>
+          <w:rFonts w:ascii="Arial" w:hAnsi="Arial" w:cs="Arial"/>
           <w:b/>
           <w:bCs/>
         </w:rPr>
         <w:t>EliminarLinea</w:t>
       </w:r>
-      <w:proofErr w:type="spellEnd"/>
-      <w:r>
+      <w:r>
+        <w:rPr>
+          <w:rFonts w:ascii="Arial" w:hAnsi="Arial" w:cs="Arial"/>
+        </w:rPr>
         <w:t xml:space="preserve">: </w:t>
       </w:r>
       <w:r>
-        <w:t xml:space="preserve">Con este método vamos a eliminar una línea, sacándola del arreglo (solo puede ser la primera </w:t>
-      </w:r>
-      <w:proofErr w:type="spellStart"/>
-      <w:r>
-        <w:t>linea</w:t>
-      </w:r>
-      <w:proofErr w:type="spellEnd"/>
-      <w:r>
-        <w:t xml:space="preserve"> ya que es la única que no tiene </w:t>
-      </w:r>
-      <w:proofErr w:type="spellStart"/>
-      <w:r>
-        <w:t>linas</w:t>
-      </w:r>
-      <w:proofErr w:type="spellEnd"/>
-      <w:r>
-        <w:t xml:space="preserve"> de transferencia)</w:t>
-      </w:r>
-    </w:p>
-    <w:p>
-      <w:pPr>
-        <w:pStyle w:val="NormalWeb"/>
-      </w:pPr>
-      <w:r>
-        <w:rPr>
+        <w:rPr>
+          <w:rFonts w:ascii="Arial" w:hAnsi="Arial" w:cs="Arial"/>
+        </w:rPr>
+        <w:t>Con este método vamos a eliminar una línea, sacándola del arreglo (solo puede ser la primera linea ya que es la única que no tiene linas de transferencia)</w:t>
+      </w:r>
+    </w:p>
+    <w:p>
+      <w:pPr>
+        <w:pStyle w:val="NormalWeb"/>
+        <w:rPr>
+          <w:rFonts w:ascii="Arial" w:hAnsi="Arial" w:cs="Arial"/>
+        </w:rPr>
+      </w:pPr>
+      <w:r>
+        <w:rPr>
+          <w:rFonts w:ascii="Arial" w:hAnsi="Arial" w:cs="Arial"/>
           <w:b/>
           <w:bCs/>
         </w:rPr>
@@ -1873,133 +1847,107 @@
       </w:r>
       <w:r>
         <w:rPr>
+          <w:rFonts w:ascii="Arial" w:hAnsi="Arial" w:cs="Arial"/>
           <w:b/>
           <w:bCs/>
         </w:rPr>
         <w:t xml:space="preserve"> </w:t>
       </w:r>
       <w:r>
+        <w:rPr>
+          <w:rFonts w:ascii="Arial" w:hAnsi="Arial" w:cs="Arial"/>
+        </w:rPr>
         <w:t>Según nuestro análisis la clase “red metro” tendrá un</w:t>
       </w:r>
       <w:r>
+        <w:rPr>
+          <w:rFonts w:ascii="Arial" w:hAnsi="Arial" w:cs="Arial"/>
+        </w:rPr>
         <w:t>a sola instancia</w:t>
       </w:r>
       <w:r>
+        <w:rPr>
+          <w:rFonts w:ascii="Arial" w:hAnsi="Arial" w:cs="Arial"/>
+        </w:rPr>
         <w:t>, pues nuestro programa sólo se encargará de modelar una sola red.</w:t>
       </w:r>
     </w:p>
     <w:p>
       <w:pPr>
         <w:pStyle w:val="NormalWeb"/>
-      </w:pPr>
-    </w:p>
-    <w:p>
-      <w:pPr>
-        <w:pStyle w:val="NormalWeb"/>
-      </w:pPr>
-      <w:r>
-        <w:rPr>
+        <w:rPr>
+          <w:rFonts w:ascii="Arial" w:hAnsi="Arial" w:cs="Arial"/>
+        </w:rPr>
+      </w:pPr>
+    </w:p>
+    <w:p>
+      <w:pPr>
+        <w:pStyle w:val="NormalWeb"/>
+        <w:rPr>
+          <w:rFonts w:ascii="Arial" w:hAnsi="Arial" w:cs="Arial"/>
+        </w:rPr>
+      </w:pPr>
+      <w:r>
+        <w:rPr>
+          <w:rFonts w:ascii="Arial" w:hAnsi="Arial" w:cs="Arial"/>
           <w:b/>
           <w:bCs/>
           <w:color w:val="FF0000"/>
         </w:rPr>
-        <w:t>Clase “</w:t>
-      </w:r>
-      <w:r>
-        <w:rPr>
+        <w:t xml:space="preserve">Clase “LINEA”: </w:t>
+      </w:r>
+      <w:r>
+        <w:rPr>
+          <w:rFonts w:ascii="Arial" w:hAnsi="Arial" w:cs="Arial"/>
+        </w:rPr>
+        <w:t>Hemos decidido crear una clase llamada “ Linea” con el fin de que esta contenga un conjunto de atributos y métodos que describan cómo se verá y se comportará un objeto de este tipo.</w:t>
+      </w:r>
+    </w:p>
+    <w:p>
+      <w:pPr>
+        <w:pStyle w:val="NormalWeb"/>
+        <w:rPr>
+          <w:rFonts w:ascii="Arial" w:hAnsi="Arial" w:cs="Arial"/>
+          <w:b/>
+          <w:bCs/>
+        </w:rPr>
+      </w:pPr>
+      <w:r>
+        <w:rPr>
+          <w:rFonts w:ascii="Arial" w:hAnsi="Arial" w:cs="Arial"/>
+          <w:b/>
+          <w:bCs/>
+        </w:rPr>
+        <w:t>Para la clase “</w:t>
+      </w:r>
+      <w:r>
+        <w:rPr>
+          <w:rFonts w:ascii="Arial" w:hAnsi="Arial" w:cs="Arial"/>
+          <w:b/>
+          <w:bCs/>
+        </w:rPr>
+        <w:t>línea</w:t>
+      </w:r>
+      <w:r>
+        <w:rPr>
+          <w:rFonts w:ascii="Arial" w:hAnsi="Arial" w:cs="Arial"/>
+          <w:b/>
+          <w:bCs/>
+        </w:rPr>
+        <w:t>” hemos creado los siguientes</w:t>
+      </w:r>
+      <w:r>
+        <w:rPr>
+          <w:rFonts w:ascii="Arial" w:hAnsi="Arial" w:cs="Arial"/>
           <w:b/>
           <w:bCs/>
           <w:color w:val="FF0000"/>
         </w:rPr>
-        <w:t>LINEA</w:t>
-      </w:r>
-      <w:r>
-        <w:rPr>
-          <w:b/>
-          <w:bCs/>
-          <w:color w:val="FF0000"/>
-        </w:rPr>
-        <w:t>”:</w:t>
-      </w:r>
-      <w:r>
-        <w:rPr>
-          <w:b/>
-          <w:bCs/>
-          <w:color w:val="FF0000"/>
-        </w:rPr>
         <w:t xml:space="preserve"> </w:t>
       </w:r>
       <w:r>
-        <w:t xml:space="preserve">Hemos decidido crear una clase llamada </w:t>
-      </w:r>
-      <w:proofErr w:type="gramStart"/>
-      <w:r>
-        <w:t xml:space="preserve">“ </w:t>
-      </w:r>
-      <w:proofErr w:type="spellStart"/>
-      <w:r>
-        <w:t>Linea</w:t>
-      </w:r>
-      <w:proofErr w:type="spellEnd"/>
-      <w:proofErr w:type="gramEnd"/>
-      <w:r>
-        <w:t xml:space="preserve">” con el fin de que esta contenga un </w:t>
-      </w:r>
-      <w:r>
-        <w:t>conjunto de atributos y métodos que describ</w:t>
-      </w:r>
-      <w:r>
-        <w:t>a</w:t>
-      </w:r>
-      <w:r>
-        <w:t>n cómo se verá y se comportará un objeto de es</w:t>
-      </w:r>
-      <w:r>
-        <w:t>t</w:t>
-      </w:r>
-      <w:r>
-        <w:t>e tipo.</w:t>
-      </w:r>
-    </w:p>
-    <w:p>
-      <w:pPr>
-        <w:pStyle w:val="NormalWeb"/>
-        <w:rPr>
-          <w:b/>
-          <w:bCs/>
-        </w:rPr>
-      </w:pPr>
-      <w:r>
-        <w:rPr>
-          <w:b/>
-          <w:bCs/>
-        </w:rPr>
-        <w:t>Para la clase “</w:t>
-      </w:r>
-      <w:r>
-        <w:rPr>
-          <w:b/>
-          <w:bCs/>
-        </w:rPr>
-        <w:t>línea</w:t>
-      </w:r>
-      <w:r>
-        <w:rPr>
-          <w:b/>
-          <w:bCs/>
-        </w:rPr>
-        <w:t>” hemos creado los siguientes</w:t>
-      </w:r>
-      <w:r>
-        <w:rPr>
-          <w:b/>
-          <w:bCs/>
-          <w:color w:val="FF0000"/>
-        </w:rPr>
-        <w:t xml:space="preserve"> </w:t>
-      </w:r>
-      <w:r>
-        <w:rPr>
+        <w:rPr>
+          <w:rFonts w:ascii="Arial" w:hAnsi="Arial" w:cs="Arial"/>
           <w:b/>
           <w:bCs/>
           <w:color w:val="000000" w:themeColor="text1"/>
@@ -2009,6 +1957,7 @@
       </w:r>
       <w:r>
         <w:rPr>
+          <w:rFonts w:ascii="Arial" w:hAnsi="Arial" w:cs="Arial"/>
           <w:b/>
           <w:bCs/>
         </w:rPr>
@@ -2022,46 +1971,34 @@
           <w:ilvl w:val="0"/>
           <w:numId w:val="9"/>
         </w:numPr>
-      </w:pPr>
-      <w:proofErr w:type="spellStart"/>
-      <w:r>
-        <w:rPr>
-          <w:b/>
-          <w:bCs/>
-        </w:rPr>
-        <w:t>String</w:t>
-      </w:r>
-      <w:proofErr w:type="spellEnd"/>
-      <w:r>
-        <w:rPr>
-          <w:b/>
-          <w:bCs/>
-        </w:rPr>
-        <w:t xml:space="preserve"> nombre: </w:t>
-      </w:r>
-      <w:r>
-        <w:t xml:space="preserve">Este atributo es de tipo </w:t>
-      </w:r>
-      <w:proofErr w:type="spellStart"/>
-      <w:r>
-        <w:t>string</w:t>
-      </w:r>
-      <w:proofErr w:type="spellEnd"/>
-      <w:r>
-        <w:t xml:space="preserve"> porque almacenará un nombre; es decir, un conjunto de caracteres; en este caso particular, el nombre que el usuario le pondrá a </w:t>
-      </w:r>
-      <w:r>
-        <w:t xml:space="preserve">cada una de las líneas </w:t>
-      </w:r>
-      <w:proofErr w:type="gramStart"/>
-      <w:r>
-        <w:t>( objetos</w:t>
-      </w:r>
-      <w:proofErr w:type="gramEnd"/>
-      <w:r>
-        <w:t xml:space="preserve">) que contendrá la </w:t>
-      </w:r>
-      <w:r>
+        <w:rPr>
+          <w:rFonts w:ascii="Arial" w:hAnsi="Arial" w:cs="Arial"/>
+        </w:rPr>
+      </w:pPr>
+      <w:r>
+        <w:rPr>
+          <w:rFonts w:ascii="Arial" w:hAnsi="Arial" w:cs="Arial"/>
+          <w:b/>
+          <w:bCs/>
+        </w:rPr>
+        <w:t xml:space="preserve">String nombre: </w:t>
+      </w:r>
+      <w:r>
+        <w:rPr>
+          <w:rFonts w:ascii="Arial" w:hAnsi="Arial" w:cs="Arial"/>
+        </w:rPr>
+        <w:t xml:space="preserve">Este atributo es de tipo string porque almacenará un nombre; es decir, un conjunto de caracteres; en este caso particular, el nombre que el usuario le pondrá a </w:t>
+      </w:r>
+      <w:r>
+        <w:rPr>
+          <w:rFonts w:ascii="Arial" w:hAnsi="Arial" w:cs="Arial"/>
+        </w:rPr>
+        <w:t xml:space="preserve">cada una de las líneas ( objetos) que contendrá la </w:t>
+      </w:r>
+      <w:r>
+        <w:rPr>
+          <w:rFonts w:ascii="Arial" w:hAnsi="Arial" w:cs="Arial"/>
+        </w:rPr>
         <w:t xml:space="preserve">“red metro”. </w:t>
       </w:r>
     </w:p>
@@ -2073,58 +2010,36 @@
           <w:numId w:val="9"/>
         </w:numPr>
         <w:rPr>
-          <w:b/>
-          <w:bCs/>
-        </w:rPr>
-      </w:pPr>
-      <w:proofErr w:type="spellStart"/>
-      <w:r>
-        <w:rPr>
-          <w:b/>
-          <w:bCs/>
-        </w:rPr>
-        <w:t>Int</w:t>
-      </w:r>
-      <w:proofErr w:type="spellEnd"/>
-      <w:r>
-        <w:rPr>
-          <w:b/>
-          <w:bCs/>
-        </w:rPr>
-        <w:t xml:space="preserve"> </w:t>
-      </w:r>
-      <w:proofErr w:type="spellStart"/>
-      <w:r>
-        <w:rPr>
-          <w:b/>
-          <w:bCs/>
-        </w:rPr>
-        <w:t>numEstaciones</w:t>
-      </w:r>
-      <w:proofErr w:type="spellEnd"/>
-      <w:r>
-        <w:rPr>
-          <w:b/>
-          <w:bCs/>
-        </w:rPr>
-        <w:t xml:space="preserve">: </w:t>
-      </w:r>
-      <w:r>
+          <w:rFonts w:ascii="Arial" w:hAnsi="Arial" w:cs="Arial"/>
+          <w:b/>
+          <w:bCs/>
+        </w:rPr>
+      </w:pPr>
+      <w:r>
+        <w:rPr>
+          <w:rFonts w:ascii="Arial" w:hAnsi="Arial" w:cs="Arial"/>
+          <w:b/>
+          <w:bCs/>
+        </w:rPr>
+        <w:t xml:space="preserve">Int numEstaciones: </w:t>
+      </w:r>
+      <w:r>
+        <w:rPr>
+          <w:rFonts w:ascii="Arial" w:hAnsi="Arial" w:cs="Arial"/>
+        </w:rPr>
         <w:t xml:space="preserve">Este atributo almacenará un </w:t>
       </w:r>
       <w:r>
         <w:rPr>
+          <w:rFonts w:ascii="Arial" w:hAnsi="Arial" w:cs="Arial"/>
           <w:color w:val="4472C4" w:themeColor="accent1"/>
         </w:rPr>
-        <w:t>número entero positivo</w:t>
-      </w:r>
-      <w:r>
-        <w:rPr>
-          <w:color w:val="4472C4" w:themeColor="accent1"/>
-        </w:rPr>
-        <w:t>, diferente de cero, y mayor o igual a 2</w:t>
-      </w:r>
-      <w:r>
+        <w:t>número entero positivo, diferente de cero, y mayor o igual a 2</w:t>
+      </w:r>
+      <w:r>
+        <w:rPr>
+          <w:rFonts w:ascii="Arial" w:hAnsi="Arial" w:cs="Arial"/>
+        </w:rPr>
         <w:t>; el cuál, representará la cantidad de estaciones que compondrán cada línea(objeto) de la “red metro”.</w:t>
       </w:r>
     </w:p>
@@ -2136,80 +2051,57 @@
           <w:numId w:val="9"/>
         </w:numPr>
         <w:rPr>
-          <w:b/>
-          <w:bCs/>
-        </w:rPr>
-      </w:pPr>
-      <w:proofErr w:type="spellStart"/>
-      <w:r>
-        <w:rPr>
-          <w:b/>
-          <w:bCs/>
-        </w:rPr>
-        <w:t>Estacion</w:t>
-      </w:r>
-      <w:proofErr w:type="spellEnd"/>
-      <w:r>
-        <w:rPr>
-          <w:b/>
-          <w:bCs/>
-        </w:rPr>
-        <w:t>* estaciones:</w:t>
-      </w:r>
-      <w:r>
-        <w:rPr>
+          <w:rFonts w:ascii="Arial" w:hAnsi="Arial" w:cs="Arial"/>
+          <w:b/>
+          <w:bCs/>
+        </w:rPr>
+      </w:pPr>
+      <w:r>
+        <w:rPr>
+          <w:rFonts w:ascii="Arial" w:hAnsi="Arial" w:cs="Arial"/>
+          <w:b/>
+          <w:bCs/>
+        </w:rPr>
+        <w:lastRenderedPageBreak/>
+        <w:t>Estacion* estaciones:</w:t>
+      </w:r>
+      <w:r>
+        <w:rPr>
+          <w:rFonts w:ascii="Arial" w:hAnsi="Arial" w:cs="Arial"/>
           <w:b/>
           <w:bCs/>
         </w:rPr>
         <w:t xml:space="preserve"> </w:t>
       </w:r>
       <w:r>
-        <w:t xml:space="preserve">Arreglo dinámica de tipo </w:t>
-      </w:r>
-      <w:proofErr w:type="spellStart"/>
-      <w:r>
-        <w:t>Estacion</w:t>
-      </w:r>
-      <w:proofErr w:type="spellEnd"/>
-      <w:r>
-        <w:t>,</w:t>
-      </w:r>
-      <w:r>
-        <w:t xml:space="preserve"> este contendrá </w:t>
-      </w:r>
-      <w:proofErr w:type="gramStart"/>
-      <w:r>
-        <w:t>las estación</w:t>
-      </w:r>
-      <w:proofErr w:type="gramEnd"/>
-      <w:r>
-        <w:t xml:space="preserve"> que componen esta </w:t>
-      </w:r>
-      <w:proofErr w:type="spellStart"/>
-      <w:r>
-        <w:t>linea</w:t>
-      </w:r>
-      <w:proofErr w:type="spellEnd"/>
-    </w:p>
-    <w:p>
-      <w:pPr>
-        <w:pStyle w:val="NormalWeb"/>
-        <w:rPr>
-          <w:b/>
-          <w:bCs/>
-        </w:rPr>
-      </w:pPr>
-    </w:p>
-    <w:p>
-      <w:pPr>
-        <w:pStyle w:val="NormalWeb"/>
-        <w:rPr>
-          <w:b/>
-          <w:bCs/>
-        </w:rPr>
-      </w:pPr>
-      <w:r>
-        <w:rPr>
+        <w:rPr>
+          <w:rFonts w:ascii="Arial" w:hAnsi="Arial" w:cs="Arial"/>
+        </w:rPr>
+        <w:t>Arreglo dinámica de tipo Estacion, este contendrá las estación que componen esta linea</w:t>
+      </w:r>
+    </w:p>
+    <w:p>
+      <w:pPr>
+        <w:pStyle w:val="NormalWeb"/>
+        <w:rPr>
+          <w:rFonts w:ascii="Arial" w:hAnsi="Arial" w:cs="Arial"/>
+          <w:b/>
+          <w:bCs/>
+        </w:rPr>
+      </w:pPr>
+    </w:p>
+    <w:p>
+      <w:pPr>
+        <w:pStyle w:val="NormalWeb"/>
+        <w:rPr>
+          <w:rFonts w:ascii="Arial" w:hAnsi="Arial" w:cs="Arial"/>
+          <w:b/>
+          <w:bCs/>
+        </w:rPr>
+      </w:pPr>
+      <w:r>
+        <w:rPr>
+          <w:rFonts w:ascii="Arial" w:hAnsi="Arial" w:cs="Arial"/>
           <w:b/>
           <w:bCs/>
         </w:rPr>
@@ -2217,6 +2109,7 @@
       </w:r>
       <w:r>
         <w:rPr>
+          <w:rFonts w:ascii="Arial" w:hAnsi="Arial" w:cs="Arial"/>
           <w:b/>
           <w:bCs/>
         </w:rPr>
@@ -2224,6 +2117,7 @@
       </w:r>
       <w:r>
         <w:rPr>
+          <w:rFonts w:ascii="Arial" w:hAnsi="Arial" w:cs="Arial"/>
           <w:b/>
           <w:bCs/>
         </w:rPr>
@@ -2231,6 +2125,7 @@
       </w:r>
       <w:r>
         <w:rPr>
+          <w:rFonts w:ascii="Arial" w:hAnsi="Arial" w:cs="Arial"/>
           <w:b/>
           <w:bCs/>
           <w:color w:val="FF0000"/>
@@ -2239,6 +2134,7 @@
       </w:r>
       <w:r>
         <w:rPr>
+          <w:rFonts w:ascii="Arial" w:hAnsi="Arial" w:cs="Arial"/>
           <w:b/>
           <w:bCs/>
           <w:color w:val="000000" w:themeColor="text1"/>
@@ -2248,6 +2144,7 @@
       </w:r>
       <w:r>
         <w:rPr>
+          <w:rFonts w:ascii="Arial" w:hAnsi="Arial" w:cs="Arial"/>
           <w:b/>
           <w:bCs/>
         </w:rPr>
@@ -2262,73 +2159,44 @@
           <w:numId w:val="9"/>
         </w:numPr>
         <w:rPr>
+          <w:rFonts w:ascii="Arial" w:hAnsi="Arial" w:cs="Arial"/>
           <w:b/>
           <w:bCs/>
           <w:lang w:val="en-US"/>
         </w:rPr>
       </w:pPr>
-      <w:proofErr w:type="spellStart"/>
-      <w:r>
-        <w:rPr>
+      <w:r>
+        <w:rPr>
+          <w:rFonts w:ascii="Arial" w:hAnsi="Arial" w:cs="Arial"/>
           <w:b/>
           <w:bCs/>
           <w:lang w:val="en-US"/>
         </w:rPr>
-        <w:t>Encapsulamiento</w:t>
-      </w:r>
-      <w:proofErr w:type="spellEnd"/>
-      <w:r>
-        <w:rPr>
+        <w:t>Encapsulamiento:</w:t>
+      </w:r>
+      <w:r>
+        <w:rPr>
+          <w:rFonts w:ascii="Arial" w:hAnsi="Arial" w:cs="Arial"/>
           <w:b/>
           <w:bCs/>
           <w:lang w:val="en-US"/>
         </w:rPr>
-        <w:t>:</w:t>
-      </w:r>
-      <w:r>
-        <w:rPr>
-          <w:b/>
-          <w:bCs/>
+        <w:t xml:space="preserve"> </w:t>
+      </w:r>
+      <w:r>
+        <w:rPr>
+          <w:rFonts w:ascii="Arial" w:hAnsi="Arial" w:cs="Arial"/>
           <w:lang w:val="en-US"/>
         </w:rPr>
-        <w:t xml:space="preserve"> Getters, </w:t>
-      </w:r>
-      <w:proofErr w:type="spellStart"/>
-      <w:r>
-        <w:rPr>
-          <w:b/>
-          <w:bCs/>
+        <w:t xml:space="preserve">Getters, settters y </w:t>
+      </w:r>
+      <w:r>
+        <w:rPr>
+          <w:rFonts w:ascii="Arial" w:hAnsi="Arial" w:cs="Arial"/>
           <w:lang w:val="en-US"/>
         </w:rPr>
-        <w:t>settters</w:t>
-      </w:r>
-      <w:proofErr w:type="spellEnd"/>
-      <w:r>
-        <w:rPr>
-          <w:b/>
-          <w:bCs/>
-          <w:lang w:val="en-US"/>
-        </w:rPr>
-        <w:t xml:space="preserve"> y </w:t>
-      </w:r>
-      <w:proofErr w:type="spellStart"/>
-      <w:r>
-        <w:rPr>
-          <w:b/>
-          <w:bCs/>
-          <w:lang w:val="en-US"/>
-        </w:rPr>
-        <w:t>c</w:t>
-      </w:r>
-      <w:r>
-        <w:rPr>
-          <w:b/>
-          <w:bCs/>
-          <w:lang w:val="en-US"/>
-        </w:rPr>
-        <w:t>onstrutores</w:t>
-      </w:r>
-      <w:proofErr w:type="spellEnd"/>
+        <w:t>constructores.</w:t>
+      </w:r>
     </w:p>
     <w:p>
       <w:pPr>
@@ -2338,14 +2206,14 @@
           <w:numId w:val="9"/>
         </w:numPr>
         <w:rPr>
-          <w:b/>
-          <w:bCs/>
-        </w:rPr>
-      </w:pPr>
-      <w:proofErr w:type="spellStart"/>
-      <w:proofErr w:type="gramStart"/>
-      <w:r>
-        <w:rPr>
+          <w:rFonts w:ascii="Arial" w:hAnsi="Arial" w:cs="Arial"/>
+          <w:b/>
+          <w:bCs/>
+        </w:rPr>
+      </w:pPr>
+      <w:r>
+        <w:rPr>
+          <w:rFonts w:ascii="Arial" w:hAnsi="Arial" w:cs="Arial"/>
           <w:b/>
           <w:bCs/>
         </w:rPr>
@@ -2353,51 +2221,23 @@
       </w:r>
       <w:r>
         <w:rPr>
-          <w:b/>
-          <w:bCs/>
-        </w:rPr>
-        <w:t>Con</w:t>
-      </w:r>
-      <w:proofErr w:type="spellEnd"/>
-      <w:proofErr w:type="gramEnd"/>
-      <w:r>
-        <w:rPr>
-          <w:b/>
-          <w:bCs/>
-        </w:rPr>
-        <w:t xml:space="preserve"> este método vamos a poder agregar estaciones a </w:t>
-      </w:r>
-      <w:proofErr w:type="spellStart"/>
-      <w:r>
-        <w:rPr>
-          <w:b/>
-          <w:bCs/>
-        </w:rPr>
-        <w:t>un a</w:t>
-      </w:r>
-      <w:proofErr w:type="spellEnd"/>
-      <w:r>
-        <w:rPr>
-          <w:b/>
-          <w:bCs/>
-        </w:rPr>
-        <w:t xml:space="preserve"> línea determinada (al arreglo </w:t>
-      </w:r>
-      <w:proofErr w:type="spellStart"/>
-      <w:r>
-        <w:rPr>
-          <w:b/>
-          <w:bCs/>
-        </w:rPr>
-        <w:t>dinamico</w:t>
-      </w:r>
-      <w:proofErr w:type="spellEnd"/>
-      <w:r>
-        <w:rPr>
-          <w:b/>
-          <w:bCs/>
-        </w:rPr>
-        <w:t>)</w:t>
+          <w:rFonts w:ascii="Arial" w:hAnsi="Arial" w:cs="Arial"/>
+          <w:b/>
+          <w:bCs/>
+        </w:rPr>
+        <w:t xml:space="preserve"> </w:t>
+      </w:r>
+      <w:r>
+        <w:rPr>
+          <w:rFonts w:ascii="Arial" w:hAnsi="Arial" w:cs="Arial"/>
+        </w:rPr>
+        <w:t>Con este método vamos a poder agregar estaciones a un a línea determinada (al arreglo dinamico)</w:t>
+      </w:r>
+      <w:r>
+        <w:rPr>
+          <w:rFonts w:ascii="Arial" w:hAnsi="Arial" w:cs="Arial"/>
+        </w:rPr>
+        <w:t>.</w:t>
       </w:r>
     </w:p>
     <w:p>
@@ -2408,236 +2248,146 @@
           <w:numId w:val="9"/>
         </w:numPr>
         <w:rPr>
-          <w:b/>
-          <w:bCs/>
-        </w:rPr>
-      </w:pPr>
-      <w:proofErr w:type="spellStart"/>
-      <w:r>
-        <w:rPr>
-          <w:b/>
-          <w:bCs/>
-        </w:rPr>
-        <w:t>EliminarEstacion</w:t>
-      </w:r>
-      <w:proofErr w:type="spellEnd"/>
-      <w:r>
-        <w:rPr>
-          <w:b/>
-          <w:bCs/>
-        </w:rPr>
-        <w:t xml:space="preserve">: </w:t>
-      </w:r>
-      <w:r>
-        <w:rPr>
-          <w:b/>
-          <w:bCs/>
-        </w:rPr>
-        <w:t xml:space="preserve">Con este método podemos </w:t>
-      </w:r>
-      <w:proofErr w:type="spellStart"/>
-      <w:r>
-        <w:rPr>
-          <w:b/>
-          <w:bCs/>
-        </w:rPr>
-        <w:t>podemos</w:t>
-      </w:r>
-      <w:proofErr w:type="spellEnd"/>
-      <w:r>
-        <w:rPr>
-          <w:b/>
-          <w:bCs/>
-        </w:rPr>
-        <w:t xml:space="preserve"> eliminar una estación en especifico </w:t>
-      </w:r>
-    </w:p>
-    <w:p>
-      <w:pPr>
-        <w:pStyle w:val="NormalWeb"/>
-        <w:rPr>
-          <w:b/>
-          <w:bCs/>
-        </w:rPr>
-      </w:pPr>
-    </w:p>
-    <w:p>
-      <w:pPr>
-        <w:pStyle w:val="NormalWeb"/>
-      </w:pPr>
-      <w:r>
-        <w:rPr>
-          <w:b/>
-          <w:bCs/>
-        </w:rPr>
-        <w:t>¿Cuántos objetos tendrá la clase “</w:t>
-      </w:r>
-      <w:proofErr w:type="spellStart"/>
-      <w:r>
-        <w:rPr>
-          <w:b/>
-          <w:bCs/>
-        </w:rPr>
-        <w:t>linea</w:t>
-      </w:r>
-      <w:proofErr w:type="spellEnd"/>
-      <w:r>
-        <w:rPr>
-          <w:b/>
-          <w:bCs/>
-        </w:rPr>
-        <w:t xml:space="preserve">”?  </w:t>
-      </w:r>
-      <w:r>
+          <w:rFonts w:ascii="Arial" w:hAnsi="Arial" w:cs="Arial"/>
+        </w:rPr>
+      </w:pPr>
+      <w:r>
+        <w:rPr>
+          <w:rFonts w:ascii="Arial" w:hAnsi="Arial" w:cs="Arial"/>
+          <w:b/>
+          <w:bCs/>
+        </w:rPr>
+        <w:t xml:space="preserve">EliminarEstacion: </w:t>
+      </w:r>
+      <w:r>
+        <w:rPr>
+          <w:rFonts w:ascii="Arial" w:hAnsi="Arial" w:cs="Arial"/>
+        </w:rPr>
+        <w:t xml:space="preserve">Este </w:t>
+      </w:r>
+      <w:r>
+        <w:rPr>
+          <w:rFonts w:ascii="Arial" w:hAnsi="Arial" w:cs="Arial"/>
+        </w:rPr>
+        <w:t>método</w:t>
+      </w:r>
+      <w:r>
+        <w:rPr>
+          <w:rFonts w:ascii="Arial" w:hAnsi="Arial" w:cs="Arial"/>
+        </w:rPr>
+        <w:t xml:space="preserve"> fue creado con la finalidad de</w:t>
+      </w:r>
+      <w:r>
+        <w:rPr>
+          <w:rFonts w:ascii="Arial" w:hAnsi="Arial" w:cs="Arial"/>
+        </w:rPr>
+        <w:t xml:space="preserve"> eliminar una estación en </w:t>
+      </w:r>
+      <w:r>
+        <w:rPr>
+          <w:rFonts w:ascii="Arial" w:hAnsi="Arial" w:cs="Arial"/>
+        </w:rPr>
+        <w:t>específico.</w:t>
+      </w:r>
+    </w:p>
+    <w:p>
+      <w:pPr>
+        <w:pStyle w:val="NormalWeb"/>
+        <w:rPr>
+          <w:rFonts w:ascii="Arial" w:hAnsi="Arial" w:cs="Arial"/>
+          <w:b/>
+          <w:bCs/>
+        </w:rPr>
+      </w:pPr>
+    </w:p>
+    <w:p>
+      <w:pPr>
+        <w:pStyle w:val="NormalWeb"/>
+        <w:rPr>
+          <w:rFonts w:ascii="Arial" w:hAnsi="Arial" w:cs="Arial"/>
+        </w:rPr>
+      </w:pPr>
+      <w:r>
+        <w:rPr>
+          <w:rFonts w:ascii="Arial" w:hAnsi="Arial" w:cs="Arial"/>
+          <w:b/>
+          <w:bCs/>
+        </w:rPr>
+        <w:t xml:space="preserve">¿Cuántos objetos tendrá la clase “linea”?  </w:t>
+      </w:r>
+      <w:r>
+        <w:rPr>
+          <w:rFonts w:ascii="Arial" w:hAnsi="Arial" w:cs="Arial"/>
+        </w:rPr>
         <w:t xml:space="preserve">La clase línea tendrá la cantidad de objetos que contenga el atributo definido como </w:t>
       </w:r>
-      <w:proofErr w:type="spellStart"/>
-      <w:r>
-        <w:rPr>
-          <w:b/>
-          <w:bCs/>
-        </w:rPr>
-        <w:t>Int</w:t>
-      </w:r>
-      <w:proofErr w:type="spellEnd"/>
-      <w:r>
-        <w:rPr>
-          <w:b/>
-          <w:bCs/>
+      <w:r>
+        <w:rPr>
+          <w:rFonts w:ascii="Arial" w:hAnsi="Arial" w:cs="Arial"/>
+          <w:b/>
+          <w:bCs/>
+        </w:rPr>
+        <w:t xml:space="preserve">Int numlineas </w:t>
+      </w:r>
+      <w:r>
+        <w:rPr>
+          <w:rFonts w:ascii="Arial" w:hAnsi="Arial" w:cs="Arial"/>
+        </w:rPr>
+        <w:t>en la clase “red metro”.</w:t>
+      </w:r>
+    </w:p>
+    <w:p>
+      <w:pPr>
+        <w:pStyle w:val="NormalWeb"/>
+        <w:rPr>
+          <w:rFonts w:ascii="Arial" w:hAnsi="Arial" w:cs="Arial"/>
+        </w:rPr>
+      </w:pPr>
+      <w:r>
+        <w:rPr>
+          <w:rFonts w:ascii="Arial" w:hAnsi="Arial" w:cs="Arial"/>
+          <w:b/>
+          <w:bCs/>
+          <w:color w:val="FF0000"/>
+        </w:rPr>
+        <w:t xml:space="preserve">Clase “ESTACION”: </w:t>
+      </w:r>
+      <w:r>
+        <w:rPr>
+          <w:rFonts w:ascii="Arial" w:hAnsi="Arial" w:cs="Arial"/>
+        </w:rPr>
+        <w:t>Hemos decidido crear una clase llamada “Estacion” con el fin de que esta contenga un conjunto de atributos y métodos que describan cómo se verá y se comportará un objeto de este tipo.</w:t>
+      </w:r>
+    </w:p>
+    <w:p>
+      <w:pPr>
+        <w:pStyle w:val="NormalWeb"/>
+        <w:rPr>
+          <w:rFonts w:ascii="Arial" w:hAnsi="Arial" w:cs="Arial"/>
+          <w:b/>
+          <w:bCs/>
+        </w:rPr>
+      </w:pPr>
+      <w:r>
+        <w:rPr>
+          <w:rFonts w:ascii="Arial" w:hAnsi="Arial" w:cs="Arial"/>
+          <w:b/>
+          <w:bCs/>
+        </w:rPr>
+        <w:t>Para la clase “estacion” hemos creado los siguientes</w:t>
+      </w:r>
+      <w:r>
+        <w:rPr>
+          <w:rFonts w:ascii="Arial" w:hAnsi="Arial" w:cs="Arial"/>
+          <w:b/>
+          <w:bCs/>
+          <w:color w:val="FF0000"/>
         </w:rPr>
         <w:t xml:space="preserve"> </w:t>
       </w:r>
-      <w:proofErr w:type="spellStart"/>
-      <w:r>
-        <w:rPr>
-          <w:b/>
-          <w:bCs/>
-        </w:rPr>
-        <w:t>numlinea</w:t>
-      </w:r>
-      <w:r>
-        <w:rPr>
-          <w:b/>
-          <w:bCs/>
-        </w:rPr>
-        <w:t>s</w:t>
-      </w:r>
-      <w:proofErr w:type="spellEnd"/>
-      <w:r>
-        <w:rPr>
-          <w:b/>
-          <w:bCs/>
-        </w:rPr>
-        <w:t xml:space="preserve"> </w:t>
-      </w:r>
-      <w:r>
-        <w:t>en la clase “red metro”.</w:t>
-      </w:r>
-    </w:p>
-    <w:p>
-      <w:pPr>
-        <w:pStyle w:val="NormalWeb"/>
-      </w:pPr>
-      <w:r>
-        <w:rPr>
-          <w:b/>
-          <w:bCs/>
-          <w:color w:val="FF0000"/>
-        </w:rPr>
-        <w:t>Clase “</w:t>
-      </w:r>
-      <w:r>
-        <w:rPr>
-          <w:b/>
-          <w:bCs/>
-          <w:color w:val="FF0000"/>
-        </w:rPr>
-        <w:t>ESTACION</w:t>
-      </w:r>
-      <w:r>
-        <w:rPr>
-          <w:b/>
-          <w:bCs/>
-          <w:color w:val="FF0000"/>
-        </w:rPr>
-        <w:t>”:</w:t>
-      </w:r>
-      <w:r>
-        <w:rPr>
-          <w:b/>
-          <w:bCs/>
-          <w:color w:val="FF0000"/>
-        </w:rPr>
-        <w:t xml:space="preserve"> </w:t>
-      </w:r>
-      <w:r>
-        <w:t>Hemos decidido crear una clase llamada “</w:t>
-      </w:r>
-      <w:proofErr w:type="spellStart"/>
-      <w:r>
-        <w:t>Estacion</w:t>
-      </w:r>
-      <w:proofErr w:type="spellEnd"/>
-      <w:r>
-        <w:t xml:space="preserve">” con el fin de que esta contenga un </w:t>
-      </w:r>
-      <w:r>
-        <w:t>conjunto de atributos y métodos que describ</w:t>
-      </w:r>
-      <w:r>
-        <w:t>a</w:t>
-      </w:r>
-      <w:r>
-        <w:t>n cómo se verá y se comportará un objeto de es</w:t>
-      </w:r>
-      <w:r>
-        <w:t>t</w:t>
-      </w:r>
-      <w:r>
-        <w:t>e tipo.</w:t>
-      </w:r>
-    </w:p>
-    <w:p>
-      <w:pPr>
-        <w:pStyle w:val="NormalWeb"/>
-        <w:rPr>
-          <w:b/>
-          <w:bCs/>
-        </w:rPr>
-      </w:pPr>
-      <w:r>
-        <w:rPr>
-          <w:b/>
-          <w:bCs/>
-        </w:rPr>
-        <w:t>Para la clase “</w:t>
-      </w:r>
-      <w:proofErr w:type="spellStart"/>
-      <w:r>
-        <w:rPr>
-          <w:b/>
-          <w:bCs/>
-        </w:rPr>
-        <w:t>estacion</w:t>
-      </w:r>
-      <w:proofErr w:type="spellEnd"/>
-      <w:r>
-        <w:rPr>
-          <w:b/>
-          <w:bCs/>
-        </w:rPr>
-        <w:t>” hemos creado los siguientes</w:t>
-      </w:r>
-      <w:r>
-        <w:rPr>
-          <w:b/>
-          <w:bCs/>
-          <w:color w:val="FF0000"/>
-        </w:rPr>
-        <w:t xml:space="preserve"> </w:t>
-      </w:r>
-      <w:r>
-        <w:rPr>
+      <w:r>
+        <w:rPr>
+          <w:rFonts w:ascii="Arial" w:hAnsi="Arial" w:cs="Arial"/>
           <w:b/>
           <w:bCs/>
           <w:color w:val="000000" w:themeColor="text1"/>
@@ -2647,6 +2397,7 @@
       </w:r>
       <w:r>
         <w:rPr>
+          <w:rFonts w:ascii="Arial" w:hAnsi="Arial" w:cs="Arial"/>
           <w:b/>
           <w:bCs/>
         </w:rPr>
@@ -2661,58 +2412,29 @@
           <w:numId w:val="9"/>
         </w:numPr>
         <w:rPr>
-          <w:b/>
-          <w:bCs/>
-        </w:rPr>
-      </w:pPr>
-      <w:proofErr w:type="spellStart"/>
-      <w:r>
-        <w:rPr>
-          <w:b/>
-          <w:bCs/>
-        </w:rPr>
-        <w:t>Float</w:t>
-      </w:r>
-      <w:proofErr w:type="spellEnd"/>
-      <w:r>
-        <w:rPr>
-          <w:b/>
-          <w:bCs/>
-        </w:rPr>
-        <w:t xml:space="preserve"> </w:t>
-      </w:r>
-      <w:proofErr w:type="spellStart"/>
-      <w:r>
-        <w:rPr>
-          <w:b/>
-          <w:bCs/>
-        </w:rPr>
-        <w:t>tiemposiguiente</w:t>
-      </w:r>
-      <w:proofErr w:type="spellEnd"/>
-      <w:r>
-        <w:rPr>
-          <w:b/>
-          <w:bCs/>
-        </w:rPr>
-        <w:t xml:space="preserve">: </w:t>
-      </w:r>
-      <w:r>
-        <w:rPr>
-          <w:b/>
-          <w:bCs/>
+          <w:rFonts w:ascii="Arial" w:hAnsi="Arial" w:cs="Arial"/>
+        </w:rPr>
+      </w:pPr>
+      <w:r>
+        <w:rPr>
+          <w:rFonts w:ascii="Arial" w:hAnsi="Arial" w:cs="Arial"/>
+          <w:b/>
+          <w:bCs/>
+        </w:rPr>
+        <w:t xml:space="preserve">Float tiemposiguiente: </w:t>
+      </w:r>
+      <w:r>
+        <w:rPr>
+          <w:rFonts w:ascii="Arial" w:hAnsi="Arial" w:cs="Arial"/>
         </w:rPr>
         <w:t xml:space="preserve">Tiempo que se demorara de la estación actual a la siguiente </w:t>
       </w:r>
-      <w:proofErr w:type="spellStart"/>
-      <w:r>
-        <w:rPr>
-          <w:b/>
-          <w:bCs/>
-        </w:rPr>
-        <w:t>estacion</w:t>
-      </w:r>
-      <w:proofErr w:type="spellEnd"/>
+      <w:r>
+        <w:rPr>
+          <w:rFonts w:ascii="Arial" w:hAnsi="Arial" w:cs="Arial"/>
+        </w:rPr>
+        <w:t>estación.</w:t>
+      </w:r>
     </w:p>
     <w:p>
       <w:pPr>
@@ -2722,62 +2444,36 @@
           <w:numId w:val="9"/>
         </w:numPr>
         <w:rPr>
-          <w:b/>
-          <w:bCs/>
-        </w:rPr>
-      </w:pPr>
-      <w:proofErr w:type="spellStart"/>
-      <w:r>
-        <w:rPr>
-          <w:b/>
-          <w:bCs/>
-        </w:rPr>
-        <w:t>Float</w:t>
-      </w:r>
-      <w:proofErr w:type="spellEnd"/>
-      <w:r>
-        <w:rPr>
+          <w:rFonts w:ascii="Arial" w:hAnsi="Arial" w:cs="Arial"/>
+        </w:rPr>
+      </w:pPr>
+      <w:r>
+        <w:rPr>
+          <w:rFonts w:ascii="Arial" w:hAnsi="Arial" w:cs="Arial"/>
+          <w:b/>
+          <w:bCs/>
+        </w:rPr>
+        <w:t>Float tiempoAnterior:</w:t>
+      </w:r>
+      <w:r>
+        <w:rPr>
+          <w:rFonts w:ascii="Arial" w:hAnsi="Arial" w:cs="Arial"/>
           <w:b/>
           <w:bCs/>
         </w:rPr>
         <w:t xml:space="preserve"> </w:t>
       </w:r>
-      <w:proofErr w:type="spellStart"/>
-      <w:r>
-        <w:rPr>
-          <w:b/>
-          <w:bCs/>
-        </w:rPr>
-        <w:t>tiempoAnterior</w:t>
-      </w:r>
-      <w:proofErr w:type="spellEnd"/>
-      <w:r>
-        <w:rPr>
-          <w:b/>
-          <w:bCs/>
-        </w:rPr>
-        <w:t>:</w:t>
-      </w:r>
-      <w:r>
-        <w:rPr>
-          <w:b/>
-          <w:bCs/>
-        </w:rPr>
-        <w:t xml:space="preserve"> </w:t>
-      </w:r>
-      <w:r>
-        <w:rPr>
-          <w:b/>
-          <w:bCs/>
-        </w:rPr>
-        <w:t xml:space="preserve">Tiempo que se demorara de la estación actual a la </w:t>
-      </w:r>
-      <w:r>
-        <w:rPr>
-          <w:b/>
-          <w:bCs/>
-        </w:rPr>
-        <w:t>estación anterior</w:t>
+      <w:r>
+        <w:rPr>
+          <w:rFonts w:ascii="Arial" w:hAnsi="Arial" w:cs="Arial"/>
+        </w:rPr>
+        <w:t>Tiempo que se demorara de la estación actual a la estación anterior</w:t>
+      </w:r>
+      <w:r>
+        <w:rPr>
+          <w:rFonts w:ascii="Arial" w:hAnsi="Arial" w:cs="Arial"/>
+        </w:rPr>
+        <w:t>.</w:t>
       </w:r>
     </w:p>
     <w:p>
@@ -2788,42 +2484,39 @@
           <w:numId w:val="9"/>
         </w:numPr>
         <w:rPr>
-          <w:b/>
-          <w:bCs/>
-        </w:rPr>
-      </w:pPr>
-      <w:proofErr w:type="spellStart"/>
-      <w:r>
-        <w:rPr>
-          <w:b/>
-          <w:bCs/>
-        </w:rPr>
-        <w:t>String</w:t>
-      </w:r>
-      <w:proofErr w:type="spellEnd"/>
-      <w:r>
-        <w:rPr>
-          <w:b/>
-          <w:bCs/>
-        </w:rPr>
-        <w:t xml:space="preserve"> nombre:</w:t>
-      </w:r>
-      <w:r>
-        <w:rPr>
-          <w:b/>
-          <w:bCs/>
-        </w:rPr>
-        <w:t xml:space="preserve"> Nombre de la </w:t>
-      </w:r>
-      <w:proofErr w:type="spellStart"/>
-      <w:r>
-        <w:rPr>
-          <w:b/>
-          <w:bCs/>
-        </w:rPr>
-        <w:t>estacion</w:t>
-      </w:r>
-      <w:proofErr w:type="spellEnd"/>
+          <w:rFonts w:ascii="Arial" w:hAnsi="Arial" w:cs="Arial"/>
+          <w:b/>
+          <w:bCs/>
+        </w:rPr>
+      </w:pPr>
+      <w:r>
+        <w:rPr>
+          <w:rFonts w:ascii="Arial" w:hAnsi="Arial" w:cs="Arial"/>
+          <w:b/>
+          <w:bCs/>
+        </w:rPr>
+        <w:t>String nombre:</w:t>
+      </w:r>
+      <w:r>
+        <w:rPr>
+          <w:rFonts w:ascii="Arial" w:hAnsi="Arial" w:cs="Arial"/>
+          <w:b/>
+          <w:bCs/>
+        </w:rPr>
+        <w:t xml:space="preserve"> </w:t>
+      </w:r>
+      <w:r>
+        <w:rPr>
+          <w:rFonts w:ascii="Arial" w:hAnsi="Arial" w:cs="Arial"/>
+        </w:rPr>
+        <w:t xml:space="preserve">Nombre de la </w:t>
+      </w:r>
+      <w:r>
+        <w:rPr>
+          <w:rFonts w:ascii="Arial" w:hAnsi="Arial" w:cs="Arial"/>
+        </w:rPr>
+        <w:t>estación.</w:t>
+      </w:r>
     </w:p>
     <w:p>
       <w:pPr>
@@ -2833,46 +2526,34 @@
           <w:numId w:val="9"/>
         </w:numPr>
         <w:rPr>
-          <w:b/>
-          <w:bCs/>
-        </w:rPr>
-      </w:pPr>
-      <w:proofErr w:type="spellStart"/>
-      <w:r>
-        <w:rPr>
-          <w:b/>
-          <w:bCs/>
-        </w:rPr>
-        <w:t>String</w:t>
-      </w:r>
-      <w:proofErr w:type="spellEnd"/>
-      <w:r>
-        <w:rPr>
-          <w:b/>
-          <w:bCs/>
-        </w:rPr>
-        <w:t xml:space="preserve"> línea:</w:t>
-      </w:r>
-      <w:r>
-        <w:rPr>
-          <w:b/>
-          <w:bCs/>
+          <w:rFonts w:ascii="Arial" w:hAnsi="Arial" w:cs="Arial"/>
+          <w:b/>
+          <w:bCs/>
+        </w:rPr>
+      </w:pPr>
+      <w:r>
+        <w:rPr>
+          <w:rFonts w:ascii="Arial" w:hAnsi="Arial" w:cs="Arial"/>
+          <w:b/>
+          <w:bCs/>
+        </w:rPr>
+        <w:t>String línea:</w:t>
+      </w:r>
+      <w:r>
+        <w:rPr>
+          <w:rFonts w:ascii="Arial" w:hAnsi="Arial" w:cs="Arial"/>
         </w:rPr>
         <w:tab/>
       </w:r>
-      <w:proofErr w:type="spellStart"/>
-      <w:r>
-        <w:rPr>
-          <w:b/>
-          <w:bCs/>
-        </w:rPr>
-        <w:t>Linea</w:t>
-      </w:r>
-      <w:proofErr w:type="spellEnd"/>
-      <w:r>
-        <w:rPr>
-          <w:b/>
-          <w:bCs/>
+      <w:r>
+        <w:rPr>
+          <w:rFonts w:ascii="Arial" w:hAnsi="Arial" w:cs="Arial"/>
+        </w:rPr>
+        <w:t>Línea</w:t>
+      </w:r>
+      <w:r>
+        <w:rPr>
+          <w:rFonts w:ascii="Arial" w:hAnsi="Arial" w:cs="Arial"/>
         </w:rPr>
         <w:t xml:space="preserve"> a la que pertenece</w:t>
       </w:r>
@@ -2885,64 +2566,34 @@
           <w:numId w:val="9"/>
         </w:numPr>
         <w:rPr>
-          <w:b/>
-          <w:bCs/>
-        </w:rPr>
-      </w:pPr>
-      <w:proofErr w:type="spellStart"/>
-      <w:r>
-        <w:rPr>
-          <w:b/>
-          <w:bCs/>
-        </w:rPr>
-        <w:t>Int</w:t>
-      </w:r>
-      <w:proofErr w:type="spellEnd"/>
-      <w:r>
-        <w:rPr>
-          <w:b/>
-          <w:bCs/>
-        </w:rPr>
-        <w:t xml:space="preserve"> </w:t>
-      </w:r>
-      <w:proofErr w:type="spellStart"/>
-      <w:r>
-        <w:rPr>
-          <w:b/>
-          <w:bCs/>
-        </w:rPr>
-        <w:t>numEstacion</w:t>
-      </w:r>
-      <w:proofErr w:type="spellEnd"/>
-      <w:r>
-        <w:rPr>
-          <w:b/>
-          <w:bCs/>
+          <w:rFonts w:ascii="Arial" w:hAnsi="Arial" w:cs="Arial"/>
+        </w:rPr>
+      </w:pPr>
+      <w:r>
+        <w:rPr>
+          <w:rFonts w:ascii="Arial" w:hAnsi="Arial" w:cs="Arial"/>
+          <w:b/>
+          <w:bCs/>
+        </w:rPr>
+        <w:t>Int numEstacion</w:t>
+      </w:r>
+      <w:r>
+        <w:rPr>
+          <w:rFonts w:ascii="Arial" w:hAnsi="Arial" w:cs="Arial"/>
         </w:rPr>
         <w:t>:</w:t>
       </w:r>
       <w:r>
         <w:rPr>
-          <w:b/>
-          <w:bCs/>
-        </w:rPr>
-        <w:t xml:space="preserve"> </w:t>
-      </w:r>
-      <w:proofErr w:type="spellStart"/>
-      <w:r>
-        <w:rPr>
-          <w:b/>
-          <w:bCs/>
-        </w:rPr>
-        <w:t>Indice</w:t>
-      </w:r>
-      <w:proofErr w:type="spellEnd"/>
-      <w:r>
-        <w:rPr>
-          <w:b/>
-          <w:bCs/>
-        </w:rPr>
-        <w:t xml:space="preserve"> en orden de la estación con respecto a las otras en el arreglo</w:t>
+          <w:rFonts w:ascii="Arial" w:hAnsi="Arial" w:cs="Arial"/>
+        </w:rPr>
+        <w:t xml:space="preserve"> Indice en orden de la estación con respecto a las otras en el arreglo</w:t>
+      </w:r>
+      <w:r>
+        <w:rPr>
+          <w:rFonts w:ascii="Arial" w:hAnsi="Arial" w:cs="Arial"/>
+        </w:rPr>
+        <w:t>.</w:t>
       </w:r>
     </w:p>
     <w:p>
@@ -2953,48 +2604,30 @@
           <w:numId w:val="9"/>
         </w:numPr>
         <w:rPr>
-          <w:b/>
-          <w:bCs/>
-        </w:rPr>
-      </w:pPr>
-      <w:proofErr w:type="spellStart"/>
-      <w:r>
-        <w:rPr>
-          <w:b/>
-          <w:bCs/>
-        </w:rPr>
-        <w:t>Int</w:t>
-      </w:r>
-      <w:proofErr w:type="spellEnd"/>
-      <w:r>
-        <w:rPr>
-          <w:b/>
-          <w:bCs/>
-        </w:rPr>
-        <w:t xml:space="preserve"> </w:t>
-      </w:r>
-      <w:proofErr w:type="spellStart"/>
-      <w:r>
-        <w:rPr>
-          <w:b/>
-          <w:bCs/>
-        </w:rPr>
-        <w:t>numTransferencia</w:t>
-      </w:r>
-      <w:proofErr w:type="spellEnd"/>
-      <w:r>
-        <w:rPr>
-          <w:b/>
-          <w:bCs/>
-        </w:rPr>
-        <w:t xml:space="preserve">: </w:t>
-      </w:r>
-      <w:r>
-        <w:rPr>
-          <w:b/>
-          <w:bCs/>
+          <w:rFonts w:ascii="Arial" w:hAnsi="Arial" w:cs="Arial"/>
+          <w:b/>
+          <w:bCs/>
+        </w:rPr>
+      </w:pPr>
+      <w:r>
+        <w:rPr>
+          <w:rFonts w:ascii="Arial" w:hAnsi="Arial" w:cs="Arial"/>
+          <w:b/>
+          <w:bCs/>
+        </w:rPr>
+        <w:t xml:space="preserve">Int numTransferencia: </w:t>
+      </w:r>
+      <w:r>
+        <w:rPr>
+          <w:rFonts w:ascii="Arial" w:hAnsi="Arial" w:cs="Arial"/>
         </w:rPr>
         <w:t>Numero de transferencia que tiene la estación</w:t>
+      </w:r>
+      <w:r>
+        <w:rPr>
+          <w:rFonts w:ascii="Arial" w:hAnsi="Arial" w:cs="Arial"/>
+        </w:rPr>
+        <w:t>.</w:t>
       </w:r>
     </w:p>
     <w:p>
@@ -3005,85 +2638,100 @@
           <w:numId w:val="9"/>
         </w:numPr>
         <w:rPr>
-          <w:b/>
-          <w:bCs/>
-        </w:rPr>
-      </w:pPr>
-      <w:proofErr w:type="spellStart"/>
-      <w:r>
-        <w:rPr>
-          <w:b/>
-          <w:bCs/>
-        </w:rPr>
-        <w:t>Estacion</w:t>
-      </w:r>
-      <w:proofErr w:type="spellEnd"/>
-      <w:r>
-        <w:rPr>
-          <w:b/>
-          <w:bCs/>
-        </w:rPr>
-        <w:t xml:space="preserve">* arreglo de tipo </w:t>
-      </w:r>
-      <w:proofErr w:type="spellStart"/>
-      <w:r>
-        <w:rPr>
-          <w:b/>
-          <w:bCs/>
-        </w:rPr>
-        <w:t>Estacion</w:t>
-      </w:r>
-      <w:proofErr w:type="spellEnd"/>
-      <w:r>
-        <w:rPr>
-          <w:b/>
-          <w:bCs/>
+          <w:rFonts w:ascii="Arial" w:hAnsi="Arial" w:cs="Arial"/>
+        </w:rPr>
+      </w:pPr>
+      <w:r>
+        <w:rPr>
+          <w:rFonts w:ascii="Arial" w:hAnsi="Arial" w:cs="Arial"/>
+          <w:b/>
+          <w:bCs/>
+        </w:rPr>
+        <w:t>Estacion* arreglo</w:t>
+      </w:r>
+      <w:r>
+        <w:rPr>
+          <w:rFonts w:ascii="Arial" w:hAnsi="Arial" w:cs="Arial"/>
+        </w:rPr>
+        <w:t>:</w:t>
+      </w:r>
+      <w:r>
+        <w:rPr>
+          <w:rFonts w:ascii="Arial" w:hAnsi="Arial" w:cs="Arial"/>
+        </w:rPr>
+        <w:t xml:space="preserve"> </w:t>
+      </w:r>
+      <w:r>
+        <w:rPr>
+          <w:rFonts w:ascii="Arial" w:hAnsi="Arial" w:cs="Arial"/>
+        </w:rPr>
+        <w:t>D</w:t>
+      </w:r>
+      <w:r>
+        <w:rPr>
+          <w:rFonts w:ascii="Arial" w:hAnsi="Arial" w:cs="Arial"/>
+        </w:rPr>
+        <w:t xml:space="preserve">e tipo </w:t>
+      </w:r>
+      <w:r>
+        <w:rPr>
+          <w:rFonts w:ascii="Arial" w:hAnsi="Arial" w:cs="Arial"/>
+        </w:rPr>
+        <w:t>Estación</w:t>
+      </w:r>
+      <w:r>
+        <w:rPr>
+          <w:rFonts w:ascii="Arial" w:hAnsi="Arial" w:cs="Arial"/>
         </w:rPr>
         <w:t xml:space="preserve">, que contendrá las estaciones de transferencia de una estación, este arreglo siempre </w:t>
       </w:r>
-      <w:proofErr w:type="gramStart"/>
-      <w:r>
-        <w:rPr>
-          <w:b/>
-          <w:bCs/>
-        </w:rPr>
-        <w:t>aumenta</w:t>
-      </w:r>
-      <w:proofErr w:type="gramEnd"/>
-      <w:r>
-        <w:rPr>
-          <w:b/>
-          <w:bCs/>
+      <w:r>
+        <w:rPr>
+          <w:rFonts w:ascii="Arial" w:hAnsi="Arial" w:cs="Arial"/>
+        </w:rPr>
+        <w:t>aumenta,</w:t>
+      </w:r>
+      <w:r>
+        <w:rPr>
+          <w:rFonts w:ascii="Arial" w:hAnsi="Arial" w:cs="Arial"/>
         </w:rPr>
         <w:t xml:space="preserve"> pero nunca disminuye</w:t>
       </w:r>
-    </w:p>
-    <w:p>
-      <w:pPr>
-        <w:pStyle w:val="NormalWeb"/>
-        <w:rPr>
-          <w:b/>
-          <w:bCs/>
-        </w:rPr>
-      </w:pPr>
-      <w:r>
-        <w:rPr>
+      <w:r>
+        <w:rPr>
+          <w:rFonts w:ascii="Arial" w:hAnsi="Arial" w:cs="Arial"/>
+        </w:rPr>
+        <w:t>.</w:t>
+      </w:r>
+    </w:p>
+    <w:p>
+      <w:pPr>
+        <w:pStyle w:val="NormalWeb"/>
+        <w:rPr>
+          <w:rFonts w:ascii="Arial" w:hAnsi="Arial" w:cs="Arial"/>
+          <w:b/>
+          <w:bCs/>
+        </w:rPr>
+      </w:pPr>
+      <w:r>
+        <w:rPr>
+          <w:rFonts w:ascii="Arial" w:hAnsi="Arial" w:cs="Arial"/>
           <w:b/>
           <w:bCs/>
         </w:rPr>
         <w:t>Para la clase “</w:t>
       </w:r>
-      <w:proofErr w:type="spellStart"/>
-      <w:r>
-        <w:rPr>
-          <w:b/>
-          <w:bCs/>
-        </w:rPr>
-        <w:t>estacion</w:t>
-      </w:r>
-      <w:proofErr w:type="spellEnd"/>
-      <w:r>
-        <w:rPr>
+      <w:r>
+        <w:rPr>
+          <w:rFonts w:ascii="Arial" w:hAnsi="Arial" w:cs="Arial"/>
+          <w:b/>
+          <w:bCs/>
+        </w:rPr>
+        <w:t>estación</w:t>
+      </w:r>
+      <w:r>
+        <w:rPr>
+          <w:rFonts w:ascii="Arial" w:hAnsi="Arial" w:cs="Arial"/>
           <w:b/>
           <w:bCs/>
         </w:rPr>
@@ -3091,6 +2739,7 @@
       </w:r>
       <w:r>
         <w:rPr>
+          <w:rFonts w:ascii="Arial" w:hAnsi="Arial" w:cs="Arial"/>
           <w:b/>
           <w:bCs/>
           <w:color w:val="FF0000"/>
@@ -3099,6 +2748,7 @@
       </w:r>
       <w:r>
         <w:rPr>
+          <w:rFonts w:ascii="Arial" w:hAnsi="Arial" w:cs="Arial"/>
           <w:b/>
           <w:bCs/>
           <w:color w:val="000000" w:themeColor="text1"/>
@@ -3108,6 +2758,7 @@
       </w:r>
       <w:r>
         <w:rPr>
+          <w:rFonts w:ascii="Arial" w:hAnsi="Arial" w:cs="Arial"/>
           <w:b/>
           <w:bCs/>
         </w:rPr>
@@ -3118,63 +2769,45 @@
       <w:pPr>
         <w:pStyle w:val="NormalWeb"/>
         <w:rPr>
-          <w:b/>
-          <w:bCs/>
-        </w:rPr>
-      </w:pPr>
-      <w:r>
-        <w:rPr>
+          <w:rFonts w:ascii="Arial" w:hAnsi="Arial" w:cs="Arial"/>
+        </w:rPr>
+      </w:pPr>
+      <w:r>
+        <w:rPr>
+          <w:rFonts w:ascii="Arial" w:hAnsi="Arial" w:cs="Arial"/>
           <w:b/>
           <w:bCs/>
         </w:rPr>
         <w:t xml:space="preserve">-Encapsulamiento: </w:t>
       </w:r>
-      <w:proofErr w:type="spellStart"/>
-      <w:r>
-        <w:rPr>
-          <w:b/>
-          <w:bCs/>
-        </w:rPr>
-        <w:t>Setters</w:t>
-      </w:r>
-      <w:proofErr w:type="spellEnd"/>
-      <w:r>
-        <w:rPr>
-          <w:b/>
-          <w:bCs/>
-        </w:rPr>
-        <w:t xml:space="preserve">, </w:t>
-      </w:r>
-      <w:proofErr w:type="spellStart"/>
-      <w:r>
-        <w:rPr>
-          <w:b/>
-          <w:bCs/>
-        </w:rPr>
-        <w:t>Getters</w:t>
-      </w:r>
-      <w:proofErr w:type="spellEnd"/>
-      <w:r>
-        <w:rPr>
-          <w:b/>
-          <w:bCs/>
-        </w:rPr>
-        <w:t>, constructores</w:t>
-      </w:r>
-    </w:p>
-    <w:p>
-      <w:pPr>
-        <w:pStyle w:val="NormalWeb"/>
-        <w:rPr>
-          <w:b/>
-          <w:bCs/>
-        </w:rPr>
-      </w:pPr>
-    </w:p>
-    <w:p>
-      <w:pPr>
-        <w:pStyle w:val="NormalWeb"/>
-        <w:rPr>
+      <w:r>
+        <w:rPr>
+          <w:rFonts w:ascii="Arial" w:hAnsi="Arial" w:cs="Arial"/>
+        </w:rPr>
+        <w:t>Setters, Getters, constructores</w:t>
+      </w:r>
+      <w:r>
+        <w:rPr>
+          <w:rFonts w:ascii="Arial" w:hAnsi="Arial" w:cs="Arial"/>
+        </w:rPr>
+        <w:t>.</w:t>
+      </w:r>
+    </w:p>
+    <w:p>
+      <w:pPr>
+        <w:pStyle w:val="NormalWeb"/>
+        <w:rPr>
+          <w:rFonts w:ascii="Arial" w:hAnsi="Arial" w:cs="Arial"/>
+          <w:b/>
+          <w:bCs/>
+        </w:rPr>
+      </w:pPr>
+    </w:p>
+    <w:p>
+      <w:pPr>
+        <w:pStyle w:val="NormalWeb"/>
+        <w:rPr>
+          <w:rFonts w:ascii="Arial" w:hAnsi="Arial" w:cs="Arial"/>
           <w:b/>
           <w:bCs/>
           <w:u w:val="single"/>
@@ -3182,75 +2815,60 @@
       </w:pPr>
       <w:r>
         <w:rPr>
-          <w:b/>
-          <w:bCs/>
-        </w:rPr>
+          <w:rFonts w:ascii="Arial" w:hAnsi="Arial" w:cs="Arial"/>
+          <w:b/>
+          <w:bCs/>
+        </w:rPr>
+        <w:lastRenderedPageBreak/>
         <w:t>¿Cuántos objetos tendrá la clase “</w:t>
       </w:r>
-      <w:proofErr w:type="spellStart"/>
-      <w:r>
-        <w:rPr>
-          <w:b/>
-          <w:bCs/>
-        </w:rPr>
-        <w:t>estacion</w:t>
-      </w:r>
-      <w:proofErr w:type="spellEnd"/>
-      <w:r>
-        <w:rPr>
+      <w:r>
+        <w:rPr>
+          <w:rFonts w:ascii="Arial" w:hAnsi="Arial" w:cs="Arial"/>
+          <w:b/>
+          <w:bCs/>
+        </w:rPr>
+        <w:t>estación</w:t>
+      </w:r>
+      <w:r>
+        <w:rPr>
+          <w:rFonts w:ascii="Arial" w:hAnsi="Arial" w:cs="Arial"/>
           <w:b/>
           <w:bCs/>
         </w:rPr>
         <w:t xml:space="preserve">”? </w:t>
       </w:r>
-    </w:p>
-    <w:p>
-      <w:pPr>
-        <w:pStyle w:val="NormalWeb"/>
-      </w:pPr>
-      <w:r>
+      <w:r>
+        <w:rPr>
+          <w:rFonts w:ascii="Arial" w:hAnsi="Arial" w:cs="Arial"/>
+        </w:rPr>
         <w:t xml:space="preserve">Esta clase se </w:t>
       </w:r>
-      <w:proofErr w:type="gramStart"/>
-      <w:r>
-        <w:t>instanciara</w:t>
-      </w:r>
-      <w:proofErr w:type="gramEnd"/>
-      <w:r>
+      <w:r>
+        <w:rPr>
+          <w:rFonts w:ascii="Arial" w:hAnsi="Arial" w:cs="Arial"/>
+        </w:rPr>
+        <w:t>instanciará</w:t>
+      </w:r>
+      <w:r>
+        <w:rPr>
+          <w:rFonts w:ascii="Arial" w:hAnsi="Arial" w:cs="Arial"/>
+        </w:rPr>
         <w:t xml:space="preserve"> de manera indefinida ya que depende de la cantidad de elementos que defina el usuario</w:t>
       </w:r>
-    </w:p>
-    <w:p>
-      <w:pPr>
-        <w:pStyle w:val="NormalWeb"/>
-        <w:rPr>
-          <w:b/>
-          <w:bCs/>
-        </w:rPr>
-      </w:pPr>
-    </w:p>
-    <w:p>
-      <w:pPr>
-        <w:pStyle w:val="NormalWeb"/>
-      </w:pPr>
-    </w:p>
-    <w:p>
-      <w:pPr>
-        <w:pStyle w:val="NormalWeb"/>
-        <w:rPr>
-          <w:b/>
-          <w:bCs/>
-        </w:rPr>
-      </w:pPr>
-    </w:p>
-    <w:p>
-      <w:pPr>
-        <w:pStyle w:val="NormalWeb"/>
-      </w:pPr>
-    </w:p>
-    <w:p>
-      <w:pPr>
-        <w:pStyle w:val="NormalWeb"/>
+      <w:r>
+        <w:rPr>
+          <w:rFonts w:ascii="Arial" w:hAnsi="Arial" w:cs="Arial"/>
+        </w:rPr>
+        <w:t>.</w:t>
+      </w:r>
+    </w:p>
+    <w:p>
+      <w:pPr>
+        <w:pStyle w:val="NormalWeb"/>
+        <w:rPr>
+          <w:rFonts w:ascii="Arial" w:hAnsi="Arial" w:cs="Arial"/>
+        </w:rPr>
       </w:pPr>
     </w:p>
     <w:p>
@@ -3262,12 +2880,14 @@
         </w:numPr>
         <w:jc w:val="center"/>
         <w:rPr>
-          <w:b/>
-          <w:bCs/>
-        </w:rPr>
-      </w:pPr>
-      <w:r>
-        <w:rPr>
+          <w:rFonts w:ascii="Arial" w:hAnsi="Arial" w:cs="Arial"/>
+          <w:b/>
+          <w:bCs/>
+        </w:rPr>
+      </w:pPr>
+      <w:r>
+        <w:rPr>
+          <w:rFonts w:ascii="Arial" w:hAnsi="Arial" w:cs="Arial"/>
           <w:noProof/>
         </w:rPr>
         <w:drawing>
@@ -3335,6 +2955,7 @@
       </w:r>
       <w:r>
         <w:rPr>
+          <w:rFonts w:ascii="Arial" w:hAnsi="Arial" w:cs="Arial"/>
           <w:b/>
           <w:bCs/>
         </w:rPr>
@@ -3342,6 +2963,7 @@
       </w:r>
       <w:r>
         <w:rPr>
+          <w:rFonts w:ascii="Arial" w:hAnsi="Arial" w:cs="Arial"/>
           <w:b/>
           <w:bCs/>
         </w:rPr>
@@ -3369,12 +2991,14 @@
       <w:pPr>
         <w:pStyle w:val="NormalWeb"/>
         <w:rPr>
-          <w:b/>
-          <w:bCs/>
-        </w:rPr>
-      </w:pPr>
-      <w:r>
-        <w:rPr>
+          <w:rFonts w:ascii="Arial" w:hAnsi="Arial" w:cs="Arial"/>
+          <w:b/>
+          <w:bCs/>
+        </w:rPr>
+      </w:pPr>
+      <w:r>
+        <w:rPr>
+          <w:rFonts w:ascii="Arial" w:hAnsi="Arial" w:cs="Arial"/>
           <w:b/>
           <w:bCs/>
         </w:rPr>
@@ -3393,6 +3017,9 @@
         </w:rPr>
       </w:pPr>
       <w:r>
+        <w:rPr>
+          <w:rFonts w:ascii="Arial" w:hAnsi="Arial" w:cs="Arial"/>
+        </w:rPr>
         <w:t xml:space="preserve"> Agregar una estación a una línea, en los extremos o en posiciones intermedias.</w:t>
       </w:r>
     </w:p>
@@ -3408,6 +3035,9 @@
         </w:rPr>
       </w:pPr>
       <w:r>
+        <w:rPr>
+          <w:rFonts w:ascii="Arial" w:hAnsi="Arial" w:cs="Arial"/>
+        </w:rPr>
         <w:t xml:space="preserve">  Eliminar una estación de una línea. No se pueden eliminar estaciones de transferencia.</w:t>
       </w:r>
     </w:p>
@@ -3423,6 +3053,9 @@
         </w:rPr>
       </w:pPr>
       <w:r>
+        <w:rPr>
+          <w:rFonts w:ascii="Arial" w:hAnsi="Arial" w:cs="Arial"/>
+        </w:rPr>
         <w:t xml:space="preserve"> Saber cuántas líneas tiene una red Metro. </w:t>
       </w:r>
     </w:p>
@@ -3438,6 +3071,9 @@
         </w:rPr>
       </w:pPr>
       <w:r>
+        <w:rPr>
+          <w:rFonts w:ascii="Arial" w:hAnsi="Arial" w:cs="Arial"/>
+        </w:rPr>
         <w:t>Saber cuántas estaciones tiene una línea dada.</w:t>
       </w:r>
     </w:p>
@@ -3453,6 +3089,9 @@
         </w:rPr>
       </w:pPr>
       <w:r>
+        <w:rPr>
+          <w:rFonts w:ascii="Arial" w:hAnsi="Arial" w:cs="Arial"/>
+        </w:rPr>
         <w:t xml:space="preserve"> Saber si una estación dada pertenece a una línea específica. </w:t>
       </w:r>
     </w:p>
@@ -3468,6 +3107,9 @@
         </w:rPr>
       </w:pPr>
       <w:r>
+        <w:rPr>
+          <w:rFonts w:ascii="Arial" w:hAnsi="Arial" w:cs="Arial"/>
+        </w:rPr>
         <w:t xml:space="preserve"> Agregar una línea a la red Metro.</w:t>
       </w:r>
     </w:p>
@@ -3483,6 +3125,9 @@
         </w:rPr>
       </w:pPr>
       <w:r>
+        <w:rPr>
+          <w:rFonts w:ascii="Arial" w:hAnsi="Arial" w:cs="Arial"/>
+        </w:rPr>
         <w:t xml:space="preserve"> Eliminar una línea de la red Metro (sólo puede eliminarse si no posee estaciones de transferencia). </w:t>
       </w:r>
     </w:p>
@@ -3498,25 +3143,27 @@
         </w:rPr>
       </w:pPr>
       <w:r>
+        <w:rPr>
+          <w:rFonts w:ascii="Arial" w:hAnsi="Arial" w:cs="Arial"/>
+        </w:rPr>
+        <w:t>Saber cuántas estaciones tiene una red Metro (precaución con las estaciones de transferencia).</w:t>
+      </w:r>
+    </w:p>
+    <w:p>
+      <w:pPr>
+        <w:spacing w:after="0" w:line="276" w:lineRule="auto"/>
+        <w:jc w:val="both"/>
+        <w:rPr>
+          <w:rFonts w:ascii="Arial" w:eastAsia="Arial" w:hAnsi="Arial" w:cs="Arial"/>
+          <w:sz w:val="24"/>
+        </w:rPr>
+      </w:pPr>
+      <w:r>
+        <w:rPr>
+          <w:rFonts w:ascii="Arial" w:eastAsia="Arial" w:hAnsi="Arial" w:cs="Arial"/>
+          <w:sz w:val="24"/>
+        </w:rPr>
         <w:lastRenderedPageBreak/>
-        <w:t>Saber cuántas estaciones tiene una red Metro (precaución con las estaciones de transferencia).</w:t>
-      </w:r>
-    </w:p>
-    <w:p>
-      <w:pPr>
-        <w:spacing w:after="0" w:line="276" w:lineRule="auto"/>
-        <w:ind w:left="360"/>
-        <w:jc w:val="both"/>
-        <w:rPr>
-          <w:rFonts w:ascii="Times New Roman" w:eastAsia="Arial" w:hAnsi="Times New Roman" w:cs="Times New Roman"/>
-          <w:sz w:val="24"/>
-        </w:rPr>
-      </w:pPr>
-      <w:r>
-        <w:rPr>
-          <w:rFonts w:ascii="Times New Roman" w:eastAsia="Arial" w:hAnsi="Times New Roman" w:cs="Times New Roman"/>
-          <w:sz w:val="24"/>
-        </w:rPr>
         <w:t>Teniendo en cuenta el esquema y las condiciones anteriores, hemos diseñado un plan de desarrollo con el fin de resolver el problema planteado en este desafío.</w:t>
       </w:r>
     </w:p>
@@ -3538,14 +3185,14 @@
         <w:spacing w:after="0" w:line="240" w:lineRule="auto"/>
         <w:jc w:val="both"/>
         <w:rPr>
-          <w:rFonts w:ascii="Times New Roman" w:eastAsia="Arial" w:hAnsi="Times New Roman" w:cs="Times New Roman"/>
-          <w:color w:val="000000"/>
-          <w:sz w:val="24"/>
-        </w:rPr>
-      </w:pPr>
-      <w:r>
-        <w:rPr>
-          <w:rFonts w:ascii="Times New Roman" w:eastAsia="Arial" w:hAnsi="Times New Roman" w:cs="Times New Roman"/>
+          <w:rFonts w:ascii="Arial" w:eastAsia="Arial" w:hAnsi="Arial" w:cs="Arial"/>
+          <w:color w:val="000000"/>
+          <w:sz w:val="24"/>
+        </w:rPr>
+      </w:pPr>
+      <w:r>
+        <w:rPr>
+          <w:rFonts w:ascii="Arial" w:eastAsia="Arial" w:hAnsi="Arial" w:cs="Arial"/>
           <w:color w:val="000000"/>
           <w:sz w:val="24"/>
         </w:rPr>
@@ -3557,7 +3204,7 @@
         <w:spacing w:after="0" w:line="240" w:lineRule="auto"/>
         <w:jc w:val="both"/>
         <w:rPr>
-          <w:rFonts w:ascii="Times New Roman" w:eastAsia="Arial" w:hAnsi="Times New Roman" w:cs="Times New Roman"/>
+          <w:rFonts w:ascii="Arial" w:eastAsia="Arial" w:hAnsi="Arial" w:cs="Arial"/>
           <w:color w:val="000000"/>
           <w:sz w:val="24"/>
         </w:rPr>
@@ -3568,7 +3215,7 @@
         <w:spacing w:after="0" w:line="240" w:lineRule="auto"/>
         <w:jc w:val="both"/>
         <w:rPr>
-          <w:rFonts w:ascii="Times New Roman" w:eastAsia="Arial" w:hAnsi="Times New Roman" w:cs="Times New Roman"/>
+          <w:rFonts w:ascii="Arial" w:eastAsia="Arial" w:hAnsi="Arial" w:cs="Arial"/>
           <w:color w:val="000000"/>
           <w:sz w:val="24"/>
         </w:rPr>
@@ -3602,7 +3249,7 @@
         <w:spacing w:after="0" w:line="240" w:lineRule="auto"/>
         <w:jc w:val="both"/>
         <w:rPr>
-          <w:rFonts w:ascii="Times New Roman" w:eastAsia="Arial" w:hAnsi="Times New Roman" w:cs="Times New Roman"/>
+          <w:rFonts w:ascii="Arial" w:eastAsia="Arial" w:hAnsi="Arial" w:cs="Arial"/>
           <w:color w:val="000000"/>
           <w:sz w:val="24"/>
         </w:rPr>
@@ -3613,116 +3260,74 @@
         <w:spacing w:after="0" w:line="240" w:lineRule="auto"/>
         <w:jc w:val="both"/>
         <w:rPr>
-          <w:rFonts w:ascii="Times New Roman" w:eastAsia="Arial" w:hAnsi="Times New Roman" w:cs="Times New Roman"/>
-          <w:color w:val="000000"/>
-          <w:sz w:val="24"/>
-        </w:rPr>
-      </w:pPr>
-      <w:r>
-        <w:rPr>
-          <w:rFonts w:ascii="Times New Roman" w:eastAsia="Arial" w:hAnsi="Times New Roman" w:cs="Times New Roman"/>
-          <w:color w:val="000000"/>
-          <w:sz w:val="24"/>
-        </w:rPr>
-        <w:t xml:space="preserve">Primero podemos decir que nuestra primera opción fue usar una estructura nodal como una lista doblemente ligada, pero nos dimos cuenta </w:t>
-      </w:r>
-      <w:proofErr w:type="gramStart"/>
-      <w:r>
-        <w:rPr>
-          <w:rFonts w:ascii="Times New Roman" w:eastAsia="Arial" w:hAnsi="Times New Roman" w:cs="Times New Roman"/>
-          <w:color w:val="000000"/>
-          <w:sz w:val="24"/>
-        </w:rPr>
-        <w:t>que</w:t>
-      </w:r>
-      <w:proofErr w:type="gramEnd"/>
-      <w:r>
-        <w:rPr>
-          <w:rFonts w:ascii="Times New Roman" w:eastAsia="Arial" w:hAnsi="Times New Roman" w:cs="Times New Roman"/>
-          <w:color w:val="000000"/>
-          <w:sz w:val="24"/>
-        </w:rPr>
-        <w:t xml:space="preserve"> era un problema al momento de implementar, entonces decidimos trabajar con arreglos y </w:t>
-      </w:r>
-      <w:r>
-        <w:rPr>
-          <w:rFonts w:ascii="Times New Roman" w:eastAsia="Arial" w:hAnsi="Times New Roman" w:cs="Times New Roman"/>
-          <w:color w:val="000000"/>
-          <w:sz w:val="24"/>
-        </w:rPr>
-        <w:t xml:space="preserve">índices, entonces vamos a agregar una instancia del objeto </w:t>
-      </w:r>
-      <w:proofErr w:type="spellStart"/>
-      <w:r>
-        <w:rPr>
-          <w:rFonts w:ascii="Times New Roman" w:eastAsia="Arial" w:hAnsi="Times New Roman" w:cs="Times New Roman"/>
-          <w:color w:val="000000"/>
-          <w:sz w:val="24"/>
-        </w:rPr>
-        <w:t>Estacion</w:t>
-      </w:r>
-      <w:proofErr w:type="spellEnd"/>
-      <w:r>
-        <w:rPr>
-          <w:rFonts w:ascii="Times New Roman" w:eastAsia="Arial" w:hAnsi="Times New Roman" w:cs="Times New Roman"/>
-          <w:color w:val="000000"/>
-          <w:sz w:val="24"/>
-        </w:rPr>
-        <w:t xml:space="preserve"> en el atributo “Estaciones” de la instancia correspondiente </w:t>
-      </w:r>
-      <w:proofErr w:type="spellStart"/>
-      <w:r>
-        <w:rPr>
-          <w:rFonts w:ascii="Times New Roman" w:eastAsia="Arial" w:hAnsi="Times New Roman" w:cs="Times New Roman"/>
-          <w:color w:val="000000"/>
-          <w:sz w:val="24"/>
-        </w:rPr>
-        <w:t>Linea</w:t>
-      </w:r>
-      <w:proofErr w:type="spellEnd"/>
-      <w:r>
-        <w:rPr>
-          <w:rFonts w:ascii="Times New Roman" w:eastAsia="Arial" w:hAnsi="Times New Roman" w:cs="Times New Roman"/>
-          <w:color w:val="000000"/>
-          <w:sz w:val="24"/>
-        </w:rPr>
-        <w:t xml:space="preserve">, actualizando los tiempos correspondientes y agregando 1 a el atributo </w:t>
-      </w:r>
-      <w:proofErr w:type="spellStart"/>
-      <w:r>
-        <w:rPr>
-          <w:rFonts w:ascii="Times New Roman" w:eastAsia="Arial" w:hAnsi="Times New Roman" w:cs="Times New Roman"/>
-          <w:color w:val="000000"/>
-          <w:sz w:val="24"/>
-        </w:rPr>
-        <w:t>numEstaciones</w:t>
-      </w:r>
-      <w:proofErr w:type="spellEnd"/>
-      <w:r>
-        <w:rPr>
-          <w:rFonts w:ascii="Times New Roman" w:eastAsia="Arial" w:hAnsi="Times New Roman" w:cs="Times New Roman"/>
-          <w:color w:val="000000"/>
-          <w:sz w:val="24"/>
-        </w:rPr>
-        <w:t xml:space="preserve"> de la instancia de la </w:t>
-      </w:r>
-      <w:proofErr w:type="spellStart"/>
-      <w:r>
-        <w:rPr>
-          <w:rFonts w:ascii="Times New Roman" w:eastAsia="Arial" w:hAnsi="Times New Roman" w:cs="Times New Roman"/>
-          <w:color w:val="000000"/>
-          <w:sz w:val="24"/>
-        </w:rPr>
-        <w:t>linea</w:t>
-      </w:r>
-      <w:proofErr w:type="spellEnd"/>
+          <w:rFonts w:ascii="Arial" w:eastAsia="Arial" w:hAnsi="Arial" w:cs="Arial"/>
+          <w:color w:val="000000"/>
+          <w:sz w:val="24"/>
+        </w:rPr>
+      </w:pPr>
+      <w:r>
+        <w:rPr>
+          <w:rFonts w:ascii="Arial" w:eastAsia="Arial" w:hAnsi="Arial" w:cs="Arial"/>
+          <w:color w:val="000000"/>
+          <w:sz w:val="24"/>
+        </w:rPr>
+        <w:t>Primero podemos decir que nuestra primera opción fue usar una estructura nodal como una lista doblemente ligada, pero nos dimos cuenta que era un problema al momento de implementar</w:t>
+      </w:r>
+      <w:r>
+        <w:rPr>
+          <w:rFonts w:ascii="Arial" w:eastAsia="Arial" w:hAnsi="Arial" w:cs="Arial"/>
+          <w:color w:val="000000"/>
+          <w:sz w:val="24"/>
+        </w:rPr>
+        <w:t>la</w:t>
+      </w:r>
+      <w:r>
+        <w:rPr>
+          <w:rFonts w:ascii="Arial" w:eastAsia="Arial" w:hAnsi="Arial" w:cs="Arial"/>
+          <w:color w:val="000000"/>
+          <w:sz w:val="24"/>
+        </w:rPr>
+        <w:t xml:space="preserve">, entonces decidimos trabajar con arreglos </w:t>
+      </w:r>
+      <w:r>
+        <w:rPr>
+          <w:rFonts w:ascii="Arial" w:eastAsia="Arial" w:hAnsi="Arial" w:cs="Arial"/>
+          <w:color w:val="000000"/>
+          <w:sz w:val="24"/>
+        </w:rPr>
+        <w:t xml:space="preserve">e </w:t>
+      </w:r>
+      <w:r>
+        <w:rPr>
+          <w:rFonts w:ascii="Arial" w:eastAsia="Arial" w:hAnsi="Arial" w:cs="Arial"/>
+          <w:color w:val="000000"/>
+          <w:sz w:val="24"/>
+        </w:rPr>
+        <w:t>índices, entonces vamos a agregar una instancia del objeto Estacion en el atributo “Estaciones” de la instancia correspondiente Linea</w:t>
+      </w:r>
+      <w:r>
+        <w:rPr>
+          <w:rFonts w:ascii="Arial" w:eastAsia="Arial" w:hAnsi="Arial" w:cs="Arial"/>
+          <w:color w:val="000000"/>
+          <w:sz w:val="24"/>
+        </w:rPr>
+        <w:t xml:space="preserve">, actualizando los tiempos correspondientes y agregando 1 a el atributo numEstaciones de la instancia de la </w:t>
+      </w:r>
+      <w:r>
+        <w:rPr>
+          <w:rFonts w:ascii="Arial" w:eastAsia="Arial" w:hAnsi="Arial" w:cs="Arial"/>
+          <w:color w:val="000000"/>
+          <w:sz w:val="24"/>
+        </w:rPr>
+        <w:t>línea.</w:t>
+      </w:r>
     </w:p>
     <w:p>
       <w:pPr>
         <w:spacing w:after="0" w:line="240" w:lineRule="auto"/>
         <w:jc w:val="both"/>
         <w:rPr>
-          <w:rFonts w:ascii="Times New Roman" w:eastAsia="Arial" w:hAnsi="Times New Roman" w:cs="Times New Roman"/>
+          <w:rFonts w:ascii="Arial" w:eastAsia="Arial" w:hAnsi="Arial" w:cs="Arial"/>
           <w:color w:val="000000"/>
           <w:sz w:val="24"/>
         </w:rPr>
@@ -3748,27 +3353,7 @@
           <w:color w:val="000000"/>
           <w:sz w:val="24"/>
         </w:rPr>
-        <w:t>Estrategia de solución para el inciso “</w:t>
-      </w:r>
-      <w:r>
-        <w:rPr>
-          <w:rFonts w:ascii="Arial" w:eastAsia="Arial" w:hAnsi="Arial" w:cs="Arial"/>
-          <w:b/>
-          <w:bCs/>
-          <w:color w:val="000000"/>
-          <w:sz w:val="24"/>
-        </w:rPr>
-        <w:t>B</w:t>
-      </w:r>
-      <w:r>
-        <w:rPr>
-          <w:rFonts w:ascii="Arial" w:eastAsia="Arial" w:hAnsi="Arial" w:cs="Arial"/>
-          <w:b/>
-          <w:bCs/>
-          <w:color w:val="000000"/>
-          <w:sz w:val="24"/>
-        </w:rPr>
-        <w:t>”:</w:t>
+        <w:t>Estrategia de solución para el inciso “B”:</w:t>
       </w:r>
     </w:p>
     <w:p>
@@ -3789,7 +3374,7 @@
         <w:spacing w:after="0" w:line="240" w:lineRule="auto"/>
         <w:jc w:val="both"/>
         <w:rPr>
-          <w:rFonts w:ascii="Times New Roman" w:eastAsia="Arial" w:hAnsi="Times New Roman" w:cs="Times New Roman"/>
+          <w:rFonts w:ascii="Arial" w:eastAsia="Arial" w:hAnsi="Arial" w:cs="Arial"/>
           <w:color w:val="000000"/>
           <w:sz w:val="24"/>
         </w:rPr>
@@ -3802,16 +3387,14 @@
         </w:rPr>
         <w:t xml:space="preserve">Verificamos que no tenga estaciones de transferencia y luego, usando los arreglos dinámicos vamos a actualizar el arreglo “Estaciones” de la instancia correspondiente de línea y sin incluir </w:t>
       </w:r>
-      <w:proofErr w:type="gramStart"/>
-      <w:r>
-        <w:rPr>
-          <w:rFonts w:ascii="Arial" w:eastAsia="Arial" w:hAnsi="Arial" w:cs="Arial"/>
-          <w:color w:val="000000"/>
-          <w:sz w:val="24"/>
-        </w:rPr>
-        <w:t>las estación</w:t>
-      </w:r>
-      <w:proofErr w:type="gramEnd"/>
+      <w:r>
+        <w:rPr>
+          <w:rFonts w:ascii="Arial" w:eastAsia="Arial" w:hAnsi="Arial" w:cs="Arial"/>
+          <w:color w:val="000000"/>
+          <w:sz w:val="24"/>
+        </w:rPr>
+        <w:t>la estación</w:t>
+      </w:r>
       <w:r>
         <w:rPr>
           <w:rFonts w:ascii="Arial" w:eastAsia="Arial" w:hAnsi="Arial" w:cs="Arial"/>
@@ -3826,44 +3409,16 @@
           <w:color w:val="000000"/>
           <w:sz w:val="24"/>
         </w:rPr>
-        <w:t xml:space="preserve">, también restamos uno a </w:t>
-      </w:r>
-      <w:r>
-        <w:rPr>
-          <w:rFonts w:ascii="Times New Roman" w:eastAsia="Arial" w:hAnsi="Times New Roman" w:cs="Times New Roman"/>
-          <w:color w:val="000000"/>
-          <w:sz w:val="24"/>
-        </w:rPr>
-        <w:t xml:space="preserve">el atributo </w:t>
-      </w:r>
-      <w:proofErr w:type="spellStart"/>
-      <w:r>
-        <w:rPr>
-          <w:rFonts w:ascii="Times New Roman" w:eastAsia="Arial" w:hAnsi="Times New Roman" w:cs="Times New Roman"/>
-          <w:color w:val="000000"/>
-          <w:sz w:val="24"/>
-        </w:rPr>
-        <w:t>numEstaciones</w:t>
-      </w:r>
-      <w:proofErr w:type="spellEnd"/>
-      <w:r>
-        <w:rPr>
-          <w:rFonts w:ascii="Times New Roman" w:eastAsia="Arial" w:hAnsi="Times New Roman" w:cs="Times New Roman"/>
-          <w:color w:val="000000"/>
-          <w:sz w:val="24"/>
-        </w:rPr>
-        <w:t xml:space="preserve"> de la instancia de la </w:t>
-      </w:r>
-      <w:proofErr w:type="spellStart"/>
-      <w:r>
-        <w:rPr>
-          <w:rFonts w:ascii="Times New Roman" w:eastAsia="Arial" w:hAnsi="Times New Roman" w:cs="Times New Roman"/>
-          <w:color w:val="000000"/>
-          <w:sz w:val="24"/>
-        </w:rPr>
-        <w:t>linea</w:t>
-      </w:r>
-      <w:proofErr w:type="spellEnd"/>
+        <w:t xml:space="preserve">, también restamos uno a el atributo numEstaciones de la instancia de la </w:t>
+      </w:r>
+      <w:r>
+        <w:rPr>
+          <w:rFonts w:ascii="Arial" w:eastAsia="Arial" w:hAnsi="Arial" w:cs="Arial"/>
+          <w:color w:val="000000"/>
+          <w:sz w:val="24"/>
+        </w:rPr>
+        <w:t>línea.</w:t>
+      </w:r>
     </w:p>
     <w:p>
       <w:pPr>
@@ -3907,27 +3462,7 @@
           <w:color w:val="000000"/>
           <w:sz w:val="24"/>
         </w:rPr>
-        <w:t>Estrategia de solución para el inciso “</w:t>
-      </w:r>
-      <w:r>
-        <w:rPr>
-          <w:rFonts w:ascii="Arial" w:eastAsia="Arial" w:hAnsi="Arial" w:cs="Arial"/>
-          <w:b/>
-          <w:bCs/>
-          <w:color w:val="000000"/>
-          <w:sz w:val="24"/>
-        </w:rPr>
-        <w:t>C</w:t>
-      </w:r>
-      <w:r>
-        <w:rPr>
-          <w:rFonts w:ascii="Arial" w:eastAsia="Arial" w:hAnsi="Arial" w:cs="Arial"/>
-          <w:b/>
-          <w:bCs/>
-          <w:color w:val="000000"/>
-          <w:sz w:val="24"/>
-        </w:rPr>
-        <w:t>”:</w:t>
+        <w:t>Estrategia de solución para el inciso “C”:</w:t>
       </w:r>
     </w:p>
     <w:p>
@@ -3959,8 +3494,6 @@
         </w:rPr>
         <w:t>Usando el atributo, “</w:t>
       </w:r>
-      <w:proofErr w:type="spellStart"/>
-      <w:proofErr w:type="gramStart"/>
       <w:r>
         <w:rPr>
           <w:rFonts w:ascii="Arial" w:eastAsia="Arial" w:hAnsi="Arial" w:cs="Arial"/>
@@ -3969,16 +3502,22 @@
         </w:rPr>
         <w:t>numLineas</w:t>
       </w:r>
-      <w:proofErr w:type="spellEnd"/>
-      <w:r>
-        <w:rPr>
-          <w:rFonts w:ascii="Arial" w:eastAsia="Arial" w:hAnsi="Arial" w:cs="Arial"/>
-          <w:color w:val="000000"/>
-          <w:sz w:val="24"/>
-        </w:rPr>
-        <w:t>“ de</w:t>
-      </w:r>
-      <w:proofErr w:type="gramEnd"/>
+      <w:r>
+        <w:rPr>
+          <w:rFonts w:ascii="Arial" w:eastAsia="Arial" w:hAnsi="Arial" w:cs="Arial"/>
+          <w:color w:val="000000"/>
+          <w:sz w:val="24"/>
+        </w:rPr>
+        <w:t xml:space="preserve">” </w:t>
+      </w:r>
+      <w:r>
+        <w:rPr>
+          <w:rFonts w:ascii="Arial" w:eastAsia="Arial" w:hAnsi="Arial" w:cs="Arial"/>
+          <w:color w:val="000000"/>
+          <w:sz w:val="24"/>
+        </w:rPr>
+        <w:t>de</w:t>
+      </w:r>
       <w:r>
         <w:rPr>
           <w:rFonts w:ascii="Arial" w:eastAsia="Arial" w:hAnsi="Arial" w:cs="Arial"/>
@@ -3987,16 +3526,14 @@
         </w:rPr>
         <w:t xml:space="preserve"> la instancia de la red, nos dará el </w:t>
       </w:r>
-      <w:proofErr w:type="spellStart"/>
-      <w:r>
-        <w:rPr>
-          <w:rFonts w:ascii="Arial" w:eastAsia="Arial" w:hAnsi="Arial" w:cs="Arial"/>
-          <w:color w:val="000000"/>
-          <w:sz w:val="24"/>
-        </w:rPr>
-        <w:t>numero</w:t>
-      </w:r>
-      <w:proofErr w:type="spellEnd"/>
+      <w:r>
+        <w:rPr>
+          <w:rFonts w:ascii="Arial" w:eastAsia="Arial" w:hAnsi="Arial" w:cs="Arial"/>
+          <w:color w:val="000000"/>
+          <w:sz w:val="24"/>
+        </w:rPr>
+        <w:t>número</w:t>
+      </w:r>
       <w:r>
         <w:rPr>
           <w:rFonts w:ascii="Arial" w:eastAsia="Arial" w:hAnsi="Arial" w:cs="Arial"/>
@@ -4004,6 +3541,14 @@
           <w:sz w:val="24"/>
         </w:rPr>
         <w:t xml:space="preserve"> de líneas que posee la red</w:t>
+      </w:r>
+      <w:r>
+        <w:rPr>
+          <w:rFonts w:ascii="Arial" w:eastAsia="Arial" w:hAnsi="Arial" w:cs="Arial"/>
+          <w:color w:val="000000"/>
+          <w:sz w:val="24"/>
+        </w:rPr>
+        <w:t>.</w:t>
       </w:r>
     </w:p>
     <w:p>
@@ -4038,27 +3583,7 @@
           <w:color w:val="000000"/>
           <w:sz w:val="24"/>
         </w:rPr>
-        <w:t xml:space="preserve">Estrategia de solución para el inciso </w:t>
-      </w:r>
-      <w:r>
-        <w:rPr>
-          <w:rFonts w:ascii="Arial" w:eastAsia="Arial" w:hAnsi="Arial" w:cs="Arial"/>
-          <w:b/>
-          <w:bCs/>
-          <w:color w:val="000000"/>
-          <w:sz w:val="24"/>
-        </w:rPr>
-        <w:t>“D</w:t>
-      </w:r>
-      <w:r>
-        <w:rPr>
-          <w:rFonts w:ascii="Arial" w:eastAsia="Arial" w:hAnsi="Arial" w:cs="Arial"/>
-          <w:b/>
-          <w:bCs/>
-          <w:color w:val="000000"/>
-          <w:sz w:val="24"/>
-        </w:rPr>
-        <w:t>”:</w:t>
+        <w:t>Estrategia de solución para el inciso “D”:</w:t>
       </w:r>
     </w:p>
     <w:bookmarkEnd w:id="0"/>
@@ -4091,98 +3616,16 @@
           <w:color w:val="000000"/>
           <w:sz w:val="24"/>
         </w:rPr>
-        <w:t>Usando el atributo, “</w:t>
-      </w:r>
-      <w:proofErr w:type="spellStart"/>
-      <w:proofErr w:type="gramStart"/>
-      <w:r>
-        <w:rPr>
-          <w:rFonts w:ascii="Arial" w:eastAsia="Arial" w:hAnsi="Arial" w:cs="Arial"/>
-          <w:color w:val="000000"/>
-          <w:sz w:val="24"/>
-        </w:rPr>
-        <w:t>num</w:t>
-      </w:r>
-      <w:r>
-        <w:rPr>
-          <w:rFonts w:ascii="Arial" w:eastAsia="Arial" w:hAnsi="Arial" w:cs="Arial"/>
-          <w:color w:val="000000"/>
-          <w:sz w:val="24"/>
-        </w:rPr>
-        <w:t>Estaciones</w:t>
-      </w:r>
-      <w:proofErr w:type="spellEnd"/>
-      <w:r>
-        <w:rPr>
-          <w:rFonts w:ascii="Arial" w:eastAsia="Arial" w:hAnsi="Arial" w:cs="Arial"/>
-          <w:color w:val="000000"/>
-          <w:sz w:val="24"/>
-        </w:rPr>
-        <w:t>“ de</w:t>
-      </w:r>
-      <w:proofErr w:type="gramEnd"/>
-      <w:r>
-        <w:rPr>
-          <w:rFonts w:ascii="Arial" w:eastAsia="Arial" w:hAnsi="Arial" w:cs="Arial"/>
-          <w:color w:val="000000"/>
-          <w:sz w:val="24"/>
-        </w:rPr>
-        <w:t xml:space="preserve"> la instancia de la </w:t>
-      </w:r>
-      <w:proofErr w:type="spellStart"/>
-      <w:r>
-        <w:rPr>
-          <w:rFonts w:ascii="Arial" w:eastAsia="Arial" w:hAnsi="Arial" w:cs="Arial"/>
-          <w:color w:val="000000"/>
-          <w:sz w:val="24"/>
-        </w:rPr>
-        <w:t>linea</w:t>
-      </w:r>
-      <w:proofErr w:type="spellEnd"/>
-      <w:r>
-        <w:rPr>
-          <w:rFonts w:ascii="Arial" w:eastAsia="Arial" w:hAnsi="Arial" w:cs="Arial"/>
-          <w:color w:val="000000"/>
-          <w:sz w:val="24"/>
-        </w:rPr>
-        <w:t xml:space="preserve">, nos dará el </w:t>
-      </w:r>
-      <w:proofErr w:type="spellStart"/>
-      <w:r>
-        <w:rPr>
-          <w:rFonts w:ascii="Arial" w:eastAsia="Arial" w:hAnsi="Arial" w:cs="Arial"/>
-          <w:color w:val="000000"/>
-          <w:sz w:val="24"/>
-        </w:rPr>
-        <w:t>numero</w:t>
-      </w:r>
-      <w:proofErr w:type="spellEnd"/>
-      <w:r>
-        <w:rPr>
-          <w:rFonts w:ascii="Arial" w:eastAsia="Arial" w:hAnsi="Arial" w:cs="Arial"/>
-          <w:color w:val="000000"/>
-          <w:sz w:val="24"/>
-        </w:rPr>
-        <w:t xml:space="preserve"> de </w:t>
-      </w:r>
-      <w:r>
-        <w:rPr>
-          <w:rFonts w:ascii="Arial" w:eastAsia="Arial" w:hAnsi="Arial" w:cs="Arial"/>
-          <w:color w:val="000000"/>
-          <w:sz w:val="24"/>
-        </w:rPr>
-        <w:t xml:space="preserve">estaciones que posee la </w:t>
-      </w:r>
-      <w:proofErr w:type="spellStart"/>
-      <w:r>
-        <w:rPr>
-          <w:rFonts w:ascii="Arial" w:eastAsia="Arial" w:hAnsi="Arial" w:cs="Arial"/>
-          <w:color w:val="000000"/>
-          <w:sz w:val="24"/>
-        </w:rPr>
-        <w:t>linea</w:t>
-      </w:r>
-      <w:proofErr w:type="spellEnd"/>
+        <w:t xml:space="preserve">Usando el atributo, “numEstaciones“ de la instancia de la linea, nos dará el numero de estaciones que posee la </w:t>
+      </w:r>
+      <w:r>
+        <w:rPr>
+          <w:rFonts w:ascii="Arial" w:eastAsia="Arial" w:hAnsi="Arial" w:cs="Arial"/>
+          <w:color w:val="000000"/>
+          <w:sz w:val="24"/>
+        </w:rPr>
+        <w:t>línea.</w:t>
+      </w:r>
     </w:p>
     <w:p>
       <w:pPr>
@@ -4217,37 +3660,7 @@
           <w:color w:val="000000"/>
           <w:sz w:val="24"/>
         </w:rPr>
-        <w:t xml:space="preserve">Estrategia de solución para el inciso </w:t>
-      </w:r>
-      <w:r>
-        <w:rPr>
-          <w:rFonts w:ascii="Arial" w:eastAsia="Arial" w:hAnsi="Arial" w:cs="Arial"/>
-          <w:b/>
-          <w:bCs/>
-          <w:color w:val="000000"/>
-          <w:sz w:val="24"/>
-        </w:rPr>
-        <w:t>“</w:t>
-      </w:r>
-      <w:r>
-        <w:rPr>
-          <w:rFonts w:ascii="Arial" w:eastAsia="Arial" w:hAnsi="Arial" w:cs="Arial"/>
-          <w:b/>
-          <w:bCs/>
-          <w:color w:val="000000"/>
-          <w:sz w:val="24"/>
-        </w:rPr>
-        <w:t>E</w:t>
-      </w:r>
-      <w:r>
-        <w:rPr>
-          <w:rFonts w:ascii="Arial" w:eastAsia="Arial" w:hAnsi="Arial" w:cs="Arial"/>
-          <w:b/>
-          <w:bCs/>
-          <w:color w:val="000000"/>
-          <w:sz w:val="24"/>
-        </w:rPr>
-        <w:t>”:</w:t>
+        <w:t>Estrategia de solución para el inciso “E”:</w:t>
       </w:r>
     </w:p>
     <w:p>
@@ -4266,43 +3679,15 @@
           <w:color w:val="000000"/>
           <w:sz w:val="24"/>
         </w:rPr>
-        <w:t>Comparamos el atributo “</w:t>
-      </w:r>
-      <w:proofErr w:type="spellStart"/>
-      <w:r>
-        <w:rPr>
-          <w:rFonts w:ascii="Arial" w:eastAsia="Arial" w:hAnsi="Arial" w:cs="Arial"/>
-          <w:color w:val="000000"/>
-          <w:sz w:val="24"/>
-        </w:rPr>
-        <w:t>linea</w:t>
-      </w:r>
-      <w:proofErr w:type="spellEnd"/>
-      <w:r>
-        <w:rPr>
-          <w:rFonts w:ascii="Arial" w:eastAsia="Arial" w:hAnsi="Arial" w:cs="Arial"/>
-          <w:color w:val="000000"/>
-          <w:sz w:val="24"/>
-        </w:rPr>
-        <w:t xml:space="preserve">” de la instancia de </w:t>
-      </w:r>
-      <w:proofErr w:type="spellStart"/>
-      <w:r>
-        <w:rPr>
-          <w:rFonts w:ascii="Arial" w:eastAsia="Arial" w:hAnsi="Arial" w:cs="Arial"/>
-          <w:color w:val="000000"/>
-          <w:sz w:val="24"/>
-        </w:rPr>
-        <w:t>Estacion</w:t>
-      </w:r>
-      <w:proofErr w:type="spellEnd"/>
-      <w:r>
-        <w:rPr>
-          <w:rFonts w:ascii="Arial" w:eastAsia="Arial" w:hAnsi="Arial" w:cs="Arial"/>
-          <w:color w:val="000000"/>
-          <w:sz w:val="24"/>
-        </w:rPr>
-        <w:t xml:space="preserve"> con el nombre de la línea dada</w:t>
+        <w:t>Comparamos el atributo “linea” de la instancia de Estacion con el nombre de la línea dada</w:t>
+      </w:r>
+      <w:r>
+        <w:rPr>
+          <w:rFonts w:ascii="Arial" w:eastAsia="Arial" w:hAnsi="Arial" w:cs="Arial"/>
+          <w:color w:val="000000"/>
+          <w:sz w:val="24"/>
+        </w:rPr>
+        <w:t>.</w:t>
       </w:r>
     </w:p>
     <w:p>
@@ -4336,37 +3721,7 @@
           <w:color w:val="000000"/>
           <w:sz w:val="24"/>
         </w:rPr>
-        <w:t xml:space="preserve">Estrategia de solución para el inciso </w:t>
-      </w:r>
-      <w:r>
-        <w:rPr>
-          <w:rFonts w:ascii="Arial" w:eastAsia="Arial" w:hAnsi="Arial" w:cs="Arial"/>
-          <w:b/>
-          <w:bCs/>
-          <w:color w:val="000000"/>
-          <w:sz w:val="24"/>
-        </w:rPr>
-        <w:t>“</w:t>
-      </w:r>
-      <w:r>
-        <w:rPr>
-          <w:rFonts w:ascii="Arial" w:eastAsia="Arial" w:hAnsi="Arial" w:cs="Arial"/>
-          <w:b/>
-          <w:bCs/>
-          <w:color w:val="000000"/>
-          <w:sz w:val="24"/>
-        </w:rPr>
-        <w:t>F</w:t>
-      </w:r>
-      <w:r>
-        <w:rPr>
-          <w:rFonts w:ascii="Arial" w:eastAsia="Arial" w:hAnsi="Arial" w:cs="Arial"/>
-          <w:b/>
-          <w:bCs/>
-          <w:color w:val="000000"/>
-          <w:sz w:val="24"/>
-        </w:rPr>
-        <w:t>”:</w:t>
+        <w:t>Estrategia de solución para el inciso “F”:</w:t>
       </w:r>
     </w:p>
     <w:p>
@@ -4375,76 +3730,25 @@
         <w:jc w:val="both"/>
         <w:rPr>
           <w:rFonts w:ascii="Arial" w:eastAsia="Arial" w:hAnsi="Arial" w:cs="Arial"/>
-          <w:b/>
-          <w:bCs/>
-          <w:color w:val="000000"/>
-          <w:sz w:val="24"/>
-        </w:rPr>
-      </w:pPr>
-      <w:r>
-        <w:rPr>
-          <w:rFonts w:ascii="Arial" w:eastAsia="Arial" w:hAnsi="Arial" w:cs="Arial"/>
-          <w:b/>
-          <w:bCs/>
-          <w:color w:val="000000"/>
-          <w:sz w:val="24"/>
-        </w:rPr>
-        <w:t>Partiendo de una estación vamos a volver esa estación una estación de transferencia y luego vamos a agregarle 1 al atributo “</w:t>
-      </w:r>
-      <w:proofErr w:type="spellStart"/>
-      <w:r>
-        <w:rPr>
-          <w:rFonts w:ascii="Arial" w:eastAsia="Arial" w:hAnsi="Arial" w:cs="Arial"/>
-          <w:b/>
-          <w:bCs/>
-          <w:color w:val="000000"/>
-          <w:sz w:val="24"/>
-        </w:rPr>
-        <w:t>numLineas</w:t>
-      </w:r>
-      <w:proofErr w:type="spellEnd"/>
-      <w:r>
-        <w:rPr>
-          <w:rFonts w:ascii="Arial" w:eastAsia="Arial" w:hAnsi="Arial" w:cs="Arial"/>
-          <w:b/>
-          <w:bCs/>
-          <w:color w:val="000000"/>
-          <w:sz w:val="24"/>
-        </w:rPr>
-        <w:t xml:space="preserve">” de la </w:t>
-      </w:r>
-      <w:r>
-        <w:rPr>
-          <w:rFonts w:ascii="Arial" w:eastAsia="Arial" w:hAnsi="Arial" w:cs="Arial"/>
-          <w:b/>
-          <w:bCs/>
-          <w:color w:val="000000"/>
-          <w:sz w:val="24"/>
-        </w:rPr>
-        <w:lastRenderedPageBreak/>
-        <w:t>instancia de la red, y agregamos la instancia de la línea al arreglo “</w:t>
-      </w:r>
-      <w:proofErr w:type="spellStart"/>
-      <w:r>
-        <w:rPr>
-          <w:rFonts w:ascii="Arial" w:eastAsia="Arial" w:hAnsi="Arial" w:cs="Arial"/>
-          <w:b/>
-          <w:bCs/>
-          <w:color w:val="000000"/>
-          <w:sz w:val="24"/>
-        </w:rPr>
-        <w:t>Lineas</w:t>
-      </w:r>
-      <w:proofErr w:type="spellEnd"/>
-      <w:r>
-        <w:rPr>
-          <w:rFonts w:ascii="Arial" w:eastAsia="Arial" w:hAnsi="Arial" w:cs="Arial"/>
-          <w:b/>
-          <w:bCs/>
-          <w:color w:val="000000"/>
-          <w:sz w:val="24"/>
-        </w:rPr>
-        <w:t>” de la instancia de la red</w:t>
+          <w:color w:val="000000"/>
+          <w:sz w:val="24"/>
+        </w:rPr>
+      </w:pPr>
+      <w:r>
+        <w:rPr>
+          <w:rFonts w:ascii="Arial" w:eastAsia="Arial" w:hAnsi="Arial" w:cs="Arial"/>
+          <w:color w:val="000000"/>
+          <w:sz w:val="24"/>
+        </w:rPr>
+        <w:t>Partiendo de una estación vamos a volver esa estación una estación de transferencia y luego vamos a agregarle 1 al atributo “numLineas” de la instancia de la red, y agregamos la instancia de la línea al arreglo “Lineas” de la instancia de la red</w:t>
+      </w:r>
+      <w:r>
+        <w:rPr>
+          <w:rFonts w:ascii="Arial" w:eastAsia="Arial" w:hAnsi="Arial" w:cs="Arial"/>
+          <w:color w:val="000000"/>
+          <w:sz w:val="24"/>
+        </w:rPr>
+        <w:t>.</w:t>
       </w:r>
     </w:p>
     <w:p>
@@ -4489,37 +3793,7 @@
           <w:color w:val="000000"/>
           <w:sz w:val="24"/>
         </w:rPr>
-        <w:t xml:space="preserve">Estrategia de solución para el inciso </w:t>
-      </w:r>
-      <w:r>
-        <w:rPr>
-          <w:rFonts w:ascii="Arial" w:eastAsia="Arial" w:hAnsi="Arial" w:cs="Arial"/>
-          <w:b/>
-          <w:bCs/>
-          <w:color w:val="000000"/>
-          <w:sz w:val="24"/>
-        </w:rPr>
-        <w:t>“</w:t>
-      </w:r>
-      <w:r>
-        <w:rPr>
-          <w:rFonts w:ascii="Arial" w:eastAsia="Arial" w:hAnsi="Arial" w:cs="Arial"/>
-          <w:b/>
-          <w:bCs/>
-          <w:color w:val="000000"/>
-          <w:sz w:val="24"/>
-        </w:rPr>
-        <w:t>G</w:t>
-      </w:r>
-      <w:r>
-        <w:rPr>
-          <w:rFonts w:ascii="Arial" w:eastAsia="Arial" w:hAnsi="Arial" w:cs="Arial"/>
-          <w:b/>
-          <w:bCs/>
-          <w:color w:val="000000"/>
-          <w:sz w:val="24"/>
-        </w:rPr>
-        <w:t>”:</w:t>
+        <w:t>Estrategia de solución para el inciso “G”:</w:t>
       </w:r>
     </w:p>
     <w:p>
@@ -4530,6 +3804,7 @@
           <w:rFonts w:ascii="Arial" w:eastAsia="Arial" w:hAnsi="Arial" w:cs="Arial"/>
           <w:color w:val="000000"/>
           <w:sz w:val="24"/>
+          <w:u w:val="single"/>
         </w:rPr>
       </w:pPr>
       <w:r>
@@ -4540,16 +3815,14 @@
         </w:rPr>
         <w:t xml:space="preserve">Verificamos que no tenga estaciones de transferencia y luego la sacamos del arreglo de líneas y restamos 1 al </w:t>
       </w:r>
-      <w:proofErr w:type="spellStart"/>
-      <w:r>
-        <w:rPr>
-          <w:rFonts w:ascii="Arial" w:eastAsia="Arial" w:hAnsi="Arial" w:cs="Arial"/>
-          <w:color w:val="000000"/>
-          <w:sz w:val="24"/>
-        </w:rPr>
-        <w:t>numero</w:t>
-      </w:r>
-      <w:proofErr w:type="spellEnd"/>
+      <w:r>
+        <w:rPr>
+          <w:rFonts w:ascii="Arial" w:eastAsia="Arial" w:hAnsi="Arial" w:cs="Arial"/>
+          <w:color w:val="000000"/>
+          <w:sz w:val="24"/>
+        </w:rPr>
+        <w:t>número</w:t>
+      </w:r>
       <w:r>
         <w:rPr>
           <w:rFonts w:ascii="Arial" w:eastAsia="Arial" w:hAnsi="Arial" w:cs="Arial"/>
@@ -4557,6 +3830,14 @@
           <w:sz w:val="24"/>
         </w:rPr>
         <w:t xml:space="preserve"> de líneas de la instancia de la red</w:t>
+      </w:r>
+      <w:r>
+        <w:rPr>
+          <w:rFonts w:ascii="Arial" w:eastAsia="Arial" w:hAnsi="Arial" w:cs="Arial"/>
+          <w:color w:val="000000"/>
+          <w:sz w:val="24"/>
+        </w:rPr>
+        <w:t>.</w:t>
       </w:r>
     </w:p>
     <w:p>
@@ -4744,7 +4025,7 @@
 </file>
 
 <file path=word/numbering.xml><?xml version="1.0" encoding="utf-8"?>
-<w:numbering xmlns:wpc="http://schemas.microsoft.com/office/word/2010/wordprocessingCanvas" xmlns:cx="http://schemas.microsoft.com/office/drawing/2014/chartex" xmlns:cx1="http://schemas.microsoft.com/office/drawing/2015/9/8/chartex" xmlns:cx2="http://schemas.microsoft.com/office/drawing/2015/10/21/chartex" xmlns:cx3="http://schemas.microsoft.com/office/drawing/2016/5/9/chartex" xmlns:cx4="http://schemas.microsoft.com/office/drawing/2016/5/10/chartex" xmlns:cx5="http://schemas.microsoft.com/office/drawing/2016/5/11/chartex" xmlns:cx6="http://schemas.microsoft.com/office/drawing/2016/5/12/chartex" xmlns:cx7="http://schemas.microsoft.com/office/drawing/2016/5/13/chartex" xmlns:cx8="http://schemas.microsoft.com/office/drawing/2016/5/14/chartex" xmlns:mc="http://schemas.openxmlformats.org/markup-compatibility/2006" xmlns:aink="http://schemas.microsoft.com/office/drawing/2016/ink" xmlns:am3d="http://schemas.microsoft.com/office/drawing/2017/model3d" xmlns:o="urn:schemas-microsoft-com:office:office" xmlns:oel="http://schemas.microsoft.com/office/2019/extlst" xmlns:r="http://schemas.openxmlformats.org/officeDocument/2006/relationships" xmlns:m="http://schemas.openxmlformats.org/officeDocument/2006/math" xmlns:v="urn:schemas-microsoft-com:vml" xmlns:wp14="http://schemas.microsoft.com/office/word/2010/wordprocessingDrawing" xmlns:wp="http://schemas.openxmlformats.org/drawingml/2006/wordprocessingDrawing" xmlns:w10="urn:schemas-microsoft-com:office:word" xmlns:w="http://schemas.openxmlformats.org/wordprocessingml/2006/main" xmlns:w14="http://schemas.microsoft.com/office/word/2010/wordml" xmlns:w15="http://schemas.microsoft.com/office/word/2012/wordml" xmlns:w16cex="http://schemas.microsoft.com/office/word/2018/wordml/cex" xmlns:w16cid="http://schemas.microsoft.com/office/word/2016/wordml/cid" xmlns:w16="http://schemas.microsoft.com/office/word/2018/wordml" xmlns:w16du="http://schemas.microsoft.com/office/word/2023/wordml/word16du" xmlns:w16sdtdh="http://schemas.microsoft.com/office/word/2020/wordml/sdtdatahash" xmlns:w16se="http://schemas.microsoft.com/office/word/2015/wordml/symex" xmlns:wpg="http://schemas.microsoft.com/office/word/2010/wordprocessingGroup" xmlns:wpi="http://schemas.microsoft.com/office/word/2010/wordprocessingInk" xmlns:wne="http://schemas.microsoft.com/office/word/2006/wordml" xmlns:wps="http://schemas.microsoft.com/office/word/2010/wordprocessingShape" mc:Ignorable="w14 w15 w16se w16cid w16 w16cex w16sdtdh w16du wp14">
+<w:numbering xmlns:wpc="http://schemas.microsoft.com/office/word/2010/wordprocessingCanvas" xmlns:cx="http://schemas.microsoft.com/office/drawing/2014/chartex" xmlns:cx1="http://schemas.microsoft.com/office/drawing/2015/9/8/chartex" xmlns:cx2="http://schemas.microsoft.com/office/drawing/2015/10/21/chartex" xmlns:cx3="http://schemas.microsoft.com/office/drawing/2016/5/9/chartex" xmlns:cx4="http://schemas.microsoft.com/office/drawing/2016/5/10/chartex" xmlns:cx5="http://schemas.microsoft.com/office/drawing/2016/5/11/chartex" xmlns:cx6="http://schemas.microsoft.com/office/drawing/2016/5/12/chartex" xmlns:cx7="http://schemas.microsoft.com/office/drawing/2016/5/13/chartex" xmlns:cx8="http://schemas.microsoft.com/office/drawing/2016/5/14/chartex" xmlns:mc="http://schemas.openxmlformats.org/markup-compatibility/2006" xmlns:aink="http://schemas.microsoft.com/office/drawing/2016/ink" xmlns:am3d="http://schemas.microsoft.com/office/drawing/2017/model3d" xmlns:o="urn:schemas-microsoft-com:office:office" xmlns:oel="http://schemas.microsoft.com/office/2019/extlst" xmlns:r="http://schemas.openxmlformats.org/officeDocument/2006/relationships" xmlns:m="http://schemas.openxmlformats.org/officeDocument/2006/math" xmlns:v="urn:schemas-microsoft-com:vml" xmlns:wp14="http://schemas.microsoft.com/office/word/2010/wordprocessingDrawing" xmlns:wp="http://schemas.openxmlformats.org/drawingml/2006/wordprocessingDrawing" xmlns:w10="urn:schemas-microsoft-com:office:word" xmlns:w="http://schemas.openxmlformats.org/wordprocessingml/2006/main" xmlns:w14="http://schemas.microsoft.com/office/word/2010/wordml" xmlns:w15="http://schemas.microsoft.com/office/word/2012/wordml" xmlns:w16cex="http://schemas.microsoft.com/office/word/2018/wordml/cex" xmlns:w16cid="http://schemas.microsoft.com/office/word/2016/wordml/cid" xmlns:w16="http://schemas.microsoft.com/office/word/2018/wordml" xmlns:w16sdtdh="http://schemas.microsoft.com/office/word/2020/wordml/sdtdatahash" xmlns:w16se="http://schemas.microsoft.com/office/word/2015/wordml/symex" xmlns:wpg="http://schemas.microsoft.com/office/word/2010/wordprocessingGroup" xmlns:wpi="http://schemas.microsoft.com/office/word/2010/wordprocessingInk" xmlns:wne="http://schemas.microsoft.com/office/word/2006/wordml" xmlns:wps="http://schemas.microsoft.com/office/word/2010/wordprocessingShape" mc:Ignorable="w14 w15 w16se w16cid w16 w16cex w16sdtdh wp14">
   <w:abstractNum w:abstractNumId="0" w15:restartNumberingAfterBreak="0">
     <w:nsid w:val="04DE61FE"/>
     <w:multiLevelType w:val="hybridMultilevel"/>
@@ -5625,7 +4906,7 @@
 </file>
 
 <file path=word/styles.xml><?xml version="1.0" encoding="utf-8"?>
-<w:styles xmlns:mc="http://schemas.openxmlformats.org/markup-compatibility/2006" xmlns:r="http://schemas.openxmlformats.org/officeDocument/2006/relationships" xmlns:w="http://schemas.openxmlformats.org/wordprocessingml/2006/main" xmlns:w14="http://schemas.microsoft.com/office/word/2010/wordml" xmlns:w15="http://schemas.microsoft.com/office/word/2012/wordml" xmlns:w16cex="http://schemas.microsoft.com/office/word/2018/wordml/cex" xmlns:w16cid="http://schemas.microsoft.com/office/word/2016/wordml/cid" xmlns:w16="http://schemas.microsoft.com/office/word/2018/wordml" xmlns:w16du="http://schemas.microsoft.com/office/word/2023/wordml/word16du" xmlns:w16sdtdh="http://schemas.microsoft.com/office/word/2020/wordml/sdtdatahash" xmlns:w16se="http://schemas.microsoft.com/office/word/2015/wordml/symex" mc:Ignorable="w14 w15 w16se w16cid w16 w16cex w16sdtdh w16du">
+<w:styles xmlns:mc="http://schemas.openxmlformats.org/markup-compatibility/2006" xmlns:r="http://schemas.openxmlformats.org/officeDocument/2006/relationships" xmlns:w="http://schemas.openxmlformats.org/wordprocessingml/2006/main" xmlns:w14="http://schemas.microsoft.com/office/word/2010/wordml" xmlns:w15="http://schemas.microsoft.com/office/word/2012/wordml" xmlns:w16cex="http://schemas.microsoft.com/office/word/2018/wordml/cex" xmlns:w16cid="http://schemas.microsoft.com/office/word/2016/wordml/cid" xmlns:w16="http://schemas.microsoft.com/office/word/2018/wordml" xmlns:w16sdtdh="http://schemas.microsoft.com/office/word/2020/wordml/sdtdatahash" xmlns:w16se="http://schemas.microsoft.com/office/word/2015/wordml/symex" mc:Ignorable="w14 w15 w16se w16cid w16 w16cex w16sdtdh">
   <w:docDefaults>
     <w:rPrDefault>
       <w:rPr>

</xml_diff>